<commit_message>
thiết kế kiến trúc
</commit_message>
<xml_diff>
--- a/Documents/6-ThietKeKienTruc.docx
+++ b/Documents/6-ThietKeKienTruc.docx
@@ -82,28 +82,7 @@
         <w:rPr>
           <w:lang w:val="en-US"/>
         </w:rPr>
-        <w:t xml:space="preserve"> </w:t>
-      </w:r>
-      <w:r>
-        <w:rPr>
-          <w:color w:val="0000FF"/>
-          <w:lang w:val="en-US"/>
-        </w:rPr>
-        <w:t>&lt;</w:t>
-      </w:r>
-      <w:r>
-        <w:rPr>
-          <w:color w:val="0000FF"/>
-          <w:lang w:val="en-US"/>
-        </w:rPr>
-        <w:t>Tên đề tài</w:t>
-      </w:r>
-      <w:r>
-        <w:rPr>
-          <w:color w:val="0000FF"/>
-          <w:lang w:val="en-US"/>
-        </w:rPr>
-        <w:t>&gt;</w:t>
+        <w:t xml:space="preserve"> bán vé máy bay</w:t>
       </w:r>
     </w:p>
     <w:p>
@@ -132,35 +111,16 @@
         </w:rPr>
         <w:t xml:space="preserve">Version </w:t>
       </w:r>
+      <w:bookmarkStart w:id="0" w:name="_GoBack"/>
+      <w:bookmarkEnd w:id="0"/>
       <w:r>
         <w:rPr>
           <w:rFonts w:ascii="Arial" w:hAnsi="Arial"/>
-          <w:color w:val="0000FF"/>
           <w:sz w:val="34"/>
           <w:szCs w:val="30"/>
           <w:lang w:val="en-US"/>
         </w:rPr>
-        <w:t>&lt;x</w:t>
-      </w:r>
-      <w:r>
-        <w:rPr>
-          <w:rFonts w:ascii="Arial" w:hAnsi="Arial"/>
-          <w:color w:val="0000FF"/>
-          <w:sz w:val="34"/>
-          <w:szCs w:val="30"/>
-          <w:lang w:val="en-US"/>
-        </w:rPr>
-        <w:t>.y</w:t>
-      </w:r>
-      <w:r>
-        <w:rPr>
-          <w:rFonts w:ascii="Arial" w:hAnsi="Arial"/>
-          <w:color w:val="0000FF"/>
-          <w:sz w:val="34"/>
-          <w:szCs w:val="30"/>
-          <w:lang w:val="en-US"/>
-        </w:rPr>
-        <w:t>&gt;</w:t>
+        <w:t>1.0</w:t>
       </w:r>
     </w:p>
     <w:p>
@@ -372,8 +332,6 @@
           <w:lang w:val="en-US"/>
         </w:rPr>
       </w:pPr>
-      <w:bookmarkStart w:id="0" w:name="_GoBack"/>
-      <w:bookmarkEnd w:id="0"/>
       <w:r>
         <w:rPr>
           <w:rFonts w:ascii="Arial" w:eastAsia="SimSun" w:hAnsi="Arial"/>
@@ -567,33 +525,15 @@
               <w:jc w:val="center"/>
               <w:rPr>
                 <w:rFonts w:eastAsia="SimSun"/>
-                <w:color w:val="0000FF"/>
                 <w:lang w:val="en-US"/>
               </w:rPr>
             </w:pPr>
             <w:r>
               <w:rPr>
                 <w:rFonts w:eastAsia="SimSun"/>
-                <w:color w:val="0000FF"/>
                 <w:lang w:val="en-US"/>
               </w:rPr>
-              <w:t>&lt;</w:t>
-            </w:r>
-            <w:r>
-              <w:rPr>
-                <w:rFonts w:eastAsia="SimSun"/>
-                <w:color w:val="0000FF"/>
-                <w:lang w:val="en-US"/>
-              </w:rPr>
-              <w:t>dd/mm/yyyy</w:t>
-            </w:r>
-            <w:r>
-              <w:rPr>
-                <w:rFonts w:eastAsia="SimSun"/>
-                <w:color w:val="0000FF"/>
-                <w:lang w:val="en-US"/>
-              </w:rPr>
-              <w:t>&gt;</w:t>
+              <w:t>09/12/2016</w:t>
             </w:r>
           </w:p>
         </w:tc>
@@ -614,33 +554,15 @@
               <w:jc w:val="center"/>
               <w:rPr>
                 <w:rFonts w:eastAsia="SimSun"/>
-                <w:color w:val="0000FF"/>
                 <w:lang w:val="en-US"/>
               </w:rPr>
             </w:pPr>
             <w:r>
               <w:rPr>
                 <w:rFonts w:eastAsia="SimSun"/>
-                <w:color w:val="0000FF"/>
                 <w:lang w:val="en-US"/>
               </w:rPr>
-              <w:t>&lt;</w:t>
-            </w:r>
-            <w:r>
-              <w:rPr>
-                <w:rFonts w:eastAsia="SimSun"/>
-                <w:color w:val="0000FF"/>
-                <w:lang w:val="en-US"/>
-              </w:rPr>
-              <w:t>x.y</w:t>
-            </w:r>
-            <w:r>
-              <w:rPr>
-                <w:rFonts w:eastAsia="SimSun"/>
-                <w:color w:val="0000FF"/>
-                <w:lang w:val="en-US"/>
-              </w:rPr>
-              <w:t>&gt;</w:t>
+              <w:t>1.0</w:t>
             </w:r>
           </w:p>
         </w:tc>
@@ -661,17 +583,15 @@
               <w:jc w:val="center"/>
               <w:rPr>
                 <w:rFonts w:eastAsia="SimSun"/>
-                <w:color w:val="0000FF"/>
                 <w:lang w:val="en-US"/>
               </w:rPr>
             </w:pPr>
             <w:r>
               <w:rPr>
                 <w:rFonts w:eastAsia="SimSun"/>
-                <w:color w:val="0000FF"/>
                 <w:lang w:val="en-US"/>
               </w:rPr>
-              <w:t>&lt;mô tả phiên bản tài liệu&gt;</w:t>
+              <w:t>Thiết kế kiến trúc lần 1</w:t>
             </w:r>
           </w:p>
         </w:tc>
@@ -692,17 +612,15 @@
               <w:jc w:val="center"/>
               <w:rPr>
                 <w:rFonts w:eastAsia="SimSun"/>
-                <w:color w:val="0000FF"/>
                 <w:lang w:val="en-US"/>
               </w:rPr>
             </w:pPr>
             <w:r>
               <w:rPr>
                 <w:rFonts w:eastAsia="SimSun"/>
-                <w:color w:val="0000FF"/>
                 <w:lang w:val="en-US"/>
               </w:rPr>
-              <w:t>&lt; người thực hiện&gt;</w:t>
+              <w:t>1212255</w:t>
             </w:r>
           </w:p>
         </w:tc>
@@ -1258,43 +1176,738 @@
     </w:p>
     <w:p>
       <w:pPr>
-        <w:spacing w:line="360" w:lineRule="auto"/>
-        <w:jc w:val="both"/>
-        <w:rPr>
-          <w:i/>
-          <w:color w:val="0000FF"/>
+        <w:rPr>
+          <w:lang w:val="en-US"/>
+        </w:rPr>
+      </w:pPr>
+    </w:p>
+    <w:p>
+      <w:pPr>
+        <w:rPr>
+          <w:lang w:val="en-US"/>
+        </w:rPr>
+      </w:pPr>
+    </w:p>
+    <w:p>
+      <w:pPr>
+        <w:rPr>
           <w:lang w:val="en-US"/>
         </w:rPr>
       </w:pPr>
       <w:r>
         <w:rPr>
-          <w:i/>
-          <w:color w:val="0000FF"/>
-          <w:lang w:val="en-US"/>
-        </w:rPr>
-        <w:t>Anh/Chị trình bày hình vẽ kiến trúc tổng thể của hệ thống (bao gồm các module, thành phần chính nào)</w:t>
+          <w:noProof/>
+          <w:lang w:val="en-US" w:eastAsia="ja-JP"/>
+        </w:rPr>
+        <mc:AlternateContent>
+          <mc:Choice Requires="wps">
+            <w:drawing>
+              <wp:anchor distT="0" distB="0" distL="114300" distR="114300" simplePos="0" relativeHeight="251696640" behindDoc="1" locked="0" layoutInCell="1" allowOverlap="1" wp14:anchorId="0D4E688F" wp14:editId="140DEA1A">
+                <wp:simplePos x="0" y="0"/>
+                <wp:positionH relativeFrom="column">
+                  <wp:posOffset>1924050</wp:posOffset>
+                </wp:positionH>
+                <wp:positionV relativeFrom="paragraph">
+                  <wp:posOffset>9525</wp:posOffset>
+                </wp:positionV>
+                <wp:extent cx="1323975" cy="781050"/>
+                <wp:effectExtent l="0" t="0" r="28575" b="19050"/>
+                <wp:wrapTight wrapText="bothSides">
+                  <wp:wrapPolygon edited="0">
+                    <wp:start x="0" y="0"/>
+                    <wp:lineTo x="0" y="21600"/>
+                    <wp:lineTo x="21755" y="21600"/>
+                    <wp:lineTo x="21755" y="0"/>
+                    <wp:lineTo x="0" y="0"/>
+                  </wp:wrapPolygon>
+                </wp:wrapTight>
+                <wp:docPr id="15" name="Rectangle 15"/>
+                <wp:cNvGraphicFramePr/>
+                <a:graphic xmlns:a="http://schemas.openxmlformats.org/drawingml/2006/main">
+                  <a:graphicData uri="http://schemas.microsoft.com/office/word/2010/wordprocessingShape">
+                    <wps:wsp>
+                      <wps:cNvSpPr/>
+                      <wps:spPr>
+                        <a:xfrm>
+                          <a:off x="0" y="0"/>
+                          <a:ext cx="1323975" cy="781050"/>
+                        </a:xfrm>
+                        <a:prstGeom prst="rect">
+                          <a:avLst/>
+                        </a:prstGeom>
+                      </wps:spPr>
+                      <wps:style>
+                        <a:lnRef idx="2">
+                          <a:schemeClr val="accent1">
+                            <a:shade val="50000"/>
+                          </a:schemeClr>
+                        </a:lnRef>
+                        <a:fillRef idx="1">
+                          <a:schemeClr val="accent1"/>
+                        </a:fillRef>
+                        <a:effectRef idx="0">
+                          <a:schemeClr val="accent1"/>
+                        </a:effectRef>
+                        <a:fontRef idx="minor">
+                          <a:schemeClr val="lt1"/>
+                        </a:fontRef>
+                      </wps:style>
+                      <wps:txbx>
+                        <w:txbxContent>
+                          <w:p>
+                            <w:pPr>
+                              <w:jc w:val="center"/>
+                            </w:pPr>
+                            <w:r>
+                              <w:rPr>
+                                <w:lang w:val="en-US"/>
+                              </w:rPr>
+                              <w:t>Controller</w:t>
+                            </w:r>
+                          </w:p>
+                          <w:p/>
+                        </w:txbxContent>
+                      </wps:txbx>
+                      <wps:bodyPr rot="0" spcFirstLastPara="0" vertOverflow="overflow" horzOverflow="overflow" vert="horz" wrap="square" lIns="91440" tIns="45720" rIns="91440" bIns="45720" numCol="1" spcCol="0" rtlCol="0" fromWordArt="0" anchor="ctr" anchorCtr="0" forceAA="0" compatLnSpc="1">
+                        <a:prstTxWarp prst="textNoShape">
+                          <a:avLst/>
+                        </a:prstTxWarp>
+                        <a:noAutofit/>
+                      </wps:bodyPr>
+                    </wps:wsp>
+                  </a:graphicData>
+                </a:graphic>
+                <wp14:sizeRelH relativeFrom="margin">
+                  <wp14:pctWidth>0</wp14:pctWidth>
+                </wp14:sizeRelH>
+              </wp:anchor>
+            </w:drawing>
+          </mc:Choice>
+          <mc:Fallback>
+            <w:pict>
+              <v:rect w14:anchorId="0D4E688F" id="Rectangle 15" o:spid="_x0000_s1026" style="position:absolute;margin-left:151.5pt;margin-top:.75pt;width:104.25pt;height:61.5pt;z-index:-251619840;visibility:visible;mso-wrap-style:square;mso-width-percent:0;mso-wrap-distance-left:9pt;mso-wrap-distance-top:0;mso-wrap-distance-right:9pt;mso-wrap-distance-bottom:0;mso-position-horizontal:absolute;mso-position-horizontal-relative:text;mso-position-vertical:absolute;mso-position-vertical-relative:text;mso-width-percent:0;mso-width-relative:margin;v-text-anchor:middle" o:gfxdata="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" fillcolor="#4f81bd [3204]" strokecolor="#243f60 [1604]" strokeweight="2pt">
+                <v:textbox>
+                  <w:txbxContent>
+                    <w:p>
+                      <w:pPr>
+                        <w:jc w:val="center"/>
+                      </w:pPr>
+                      <w:r>
+                        <w:rPr>
+                          <w:lang w:val="en-US"/>
+                        </w:rPr>
+                        <w:t>Controller</w:t>
+                      </w:r>
+                    </w:p>
+                    <w:p/>
+                  </w:txbxContent>
+                </v:textbox>
+                <w10:wrap type="tight"/>
+              </v:rect>
+            </w:pict>
+          </mc:Fallback>
+        </mc:AlternateContent>
       </w:r>
     </w:p>
     <w:p>
       <w:pPr>
-        <w:spacing w:line="360" w:lineRule="auto"/>
-        <w:jc w:val="both"/>
-        <w:rPr>
-          <w:b/>
-          <w:i/>
-          <w:color w:val="0000FF"/>
+        <w:rPr>
           <w:lang w:val="en-US"/>
         </w:rPr>
       </w:pPr>
       <w:r>
         <w:rPr>
-          <w:b/>
-          <w:i/>
-          <w:color w:val="0000FF"/>
-          <w:lang w:val="en-US"/>
-        </w:rPr>
-        <w:t>Ví dụ:</w:t>
+          <w:noProof/>
+          <w:lang w:val="en-US" w:eastAsia="ja-JP"/>
+        </w:rPr>
+        <mc:AlternateContent>
+          <mc:Choice Requires="wps">
+            <w:drawing>
+              <wp:anchor distT="0" distB="0" distL="114300" distR="114300" simplePos="0" relativeHeight="251681792" behindDoc="0" locked="0" layoutInCell="1" allowOverlap="1">
+                <wp:simplePos x="0" y="0"/>
+                <wp:positionH relativeFrom="column">
+                  <wp:posOffset>3248024</wp:posOffset>
+                </wp:positionH>
+                <wp:positionV relativeFrom="paragraph">
+                  <wp:posOffset>72390</wp:posOffset>
+                </wp:positionV>
+                <wp:extent cx="1514475" cy="952500"/>
+                <wp:effectExtent l="0" t="0" r="47625" b="57150"/>
+                <wp:wrapNone/>
+                <wp:docPr id="20" name="Straight Arrow Connector 20"/>
+                <wp:cNvGraphicFramePr/>
+                <a:graphic xmlns:a="http://schemas.openxmlformats.org/drawingml/2006/main">
+                  <a:graphicData uri="http://schemas.microsoft.com/office/word/2010/wordprocessingShape">
+                    <wps:wsp>
+                      <wps:cNvCnPr/>
+                      <wps:spPr>
+                        <a:xfrm>
+                          <a:off x="0" y="0"/>
+                          <a:ext cx="1514475" cy="952500"/>
+                        </a:xfrm>
+                        <a:prstGeom prst="straightConnector1">
+                          <a:avLst/>
+                        </a:prstGeom>
+                        <a:ln>
+                          <a:tailEnd type="triangle"/>
+                        </a:ln>
+                      </wps:spPr>
+                      <wps:style>
+                        <a:lnRef idx="1">
+                          <a:schemeClr val="accent1"/>
+                        </a:lnRef>
+                        <a:fillRef idx="0">
+                          <a:schemeClr val="accent1"/>
+                        </a:fillRef>
+                        <a:effectRef idx="0">
+                          <a:schemeClr val="accent1"/>
+                        </a:effectRef>
+                        <a:fontRef idx="minor">
+                          <a:schemeClr val="tx1"/>
+                        </a:fontRef>
+                      </wps:style>
+                      <wps:bodyPr/>
+                    </wps:wsp>
+                  </a:graphicData>
+                </a:graphic>
+              </wp:anchor>
+            </w:drawing>
+          </mc:Choice>
+          <mc:Fallback>
+            <w:pict>
+              <v:shapetype w14:anchorId="2DFA8C68" id="_x0000_t32" coordsize="21600,21600" o:spt="32" o:oned="t" path="m,l21600,21600e" filled="f">
+                <v:path arrowok="t" fillok="f" o:connecttype="none"/>
+                <o:lock v:ext="edit" shapetype="t"/>
+              </v:shapetype>
+              <v:shape id="Straight Arrow Connector 20" o:spid="_x0000_s1026" type="#_x0000_t32" style="position:absolute;margin-left:255.75pt;margin-top:5.7pt;width:119.25pt;height:75pt;z-index:251681792;visibility:visible;mso-wrap-style:square;mso-wrap-distance-left:9pt;mso-wrap-distance-top:0;mso-wrap-distance-right:9pt;mso-wrap-distance-bottom:0;mso-position-horizontal:absolute;mso-position-horizontal-relative:text;mso-position-vertical:absolute;mso-position-vertical-relative:text" o:gfxdata="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" strokecolor="#4579b8 [3044]">
+                <v:stroke endarrow="block"/>
+              </v:shape>
+            </w:pict>
+          </mc:Fallback>
+        </mc:AlternateContent>
       </w:r>
+    </w:p>
+    <w:p>
+      <w:pPr>
+        <w:rPr>
+          <w:lang w:val="en-US"/>
+        </w:rPr>
+      </w:pPr>
+      <w:r>
+        <w:rPr>
+          <w:noProof/>
+          <w:lang w:val="en-US" w:eastAsia="ja-JP"/>
+        </w:rPr>
+        <mc:AlternateContent>
+          <mc:Choice Requires="wps">
+            <w:drawing>
+              <wp:anchor distT="0" distB="0" distL="114300" distR="114300" simplePos="0" relativeHeight="251679744" behindDoc="0" locked="0" layoutInCell="1" allowOverlap="1">
+                <wp:simplePos x="0" y="0"/>
+                <wp:positionH relativeFrom="column">
+                  <wp:posOffset>704851</wp:posOffset>
+                </wp:positionH>
+                <wp:positionV relativeFrom="paragraph">
+                  <wp:posOffset>59054</wp:posOffset>
+                </wp:positionV>
+                <wp:extent cx="1200150" cy="838200"/>
+                <wp:effectExtent l="0" t="38100" r="57150" b="19050"/>
+                <wp:wrapNone/>
+                <wp:docPr id="18" name="Straight Arrow Connector 18"/>
+                <wp:cNvGraphicFramePr/>
+                <a:graphic xmlns:a="http://schemas.openxmlformats.org/drawingml/2006/main">
+                  <a:graphicData uri="http://schemas.microsoft.com/office/word/2010/wordprocessingShape">
+                    <wps:wsp>
+                      <wps:cNvCnPr/>
+                      <wps:spPr>
+                        <a:xfrm flipV="1">
+                          <a:off x="0" y="0"/>
+                          <a:ext cx="1200150" cy="838200"/>
+                        </a:xfrm>
+                        <a:prstGeom prst="straightConnector1">
+                          <a:avLst/>
+                        </a:prstGeom>
+                        <a:ln>
+                          <a:tailEnd type="triangle"/>
+                        </a:ln>
+                      </wps:spPr>
+                      <wps:style>
+                        <a:lnRef idx="1">
+                          <a:schemeClr val="accent1"/>
+                        </a:lnRef>
+                        <a:fillRef idx="0">
+                          <a:schemeClr val="accent1"/>
+                        </a:fillRef>
+                        <a:effectRef idx="0">
+                          <a:schemeClr val="accent1"/>
+                        </a:effectRef>
+                        <a:fontRef idx="minor">
+                          <a:schemeClr val="tx1"/>
+                        </a:fontRef>
+                      </wps:style>
+                      <wps:bodyPr/>
+                    </wps:wsp>
+                  </a:graphicData>
+                </a:graphic>
+                <wp14:sizeRelH relativeFrom="margin">
+                  <wp14:pctWidth>0</wp14:pctWidth>
+                </wp14:sizeRelH>
+                <wp14:sizeRelV relativeFrom="margin">
+                  <wp14:pctHeight>0</wp14:pctHeight>
+                </wp14:sizeRelV>
+              </wp:anchor>
+            </w:drawing>
+          </mc:Choice>
+          <mc:Fallback>
+            <w:pict>
+              <v:shape w14:anchorId="52E86026" id="Straight Arrow Connector 18" o:spid="_x0000_s1026" type="#_x0000_t32" style="position:absolute;margin-left:55.5pt;margin-top:4.65pt;width:94.5pt;height:66pt;flip:y;z-index:251679744;visibility:visible;mso-wrap-style:square;mso-width-percent:0;mso-height-percent:0;mso-wrap-distance-left:9pt;mso-wrap-distance-top:0;mso-wrap-distance-right:9pt;mso-wrap-distance-bottom:0;mso-position-horizontal:absolute;mso-position-horizontal-relative:text;mso-position-vertical:absolute;mso-position-vertical-relative:text;mso-width-percent:0;mso-height-percent:0;mso-width-relative:margin;mso-height-relative:margin" o:gfxdata="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" strokecolor="#4579b8 [3044]">
+                <v:stroke endarrow="block"/>
+              </v:shape>
+            </w:pict>
+          </mc:Fallback>
+        </mc:AlternateContent>
+      </w:r>
+    </w:p>
+    <w:p>
+      <w:pPr>
+        <w:rPr>
+          <w:lang w:val="en-US"/>
+        </w:rPr>
+      </w:pPr>
+      <w:r>
+        <w:rPr>
+          <w:noProof/>
+          <w:lang w:val="en-US" w:eastAsia="ja-JP"/>
+        </w:rPr>
+        <mc:AlternateContent>
+          <mc:Choice Requires="wps">
+            <w:drawing>
+              <wp:anchor distT="0" distB="0" distL="114300" distR="114300" simplePos="0" relativeHeight="251682816" behindDoc="0" locked="0" layoutInCell="1" allowOverlap="1">
+                <wp:simplePos x="0" y="0"/>
+                <wp:positionH relativeFrom="column">
+                  <wp:posOffset>3257550</wp:posOffset>
+                </wp:positionH>
+                <wp:positionV relativeFrom="paragraph">
+                  <wp:posOffset>17145</wp:posOffset>
+                </wp:positionV>
+                <wp:extent cx="1104900" cy="666750"/>
+                <wp:effectExtent l="38100" t="38100" r="19050" b="19050"/>
+                <wp:wrapNone/>
+                <wp:docPr id="21" name="Straight Arrow Connector 21"/>
+                <wp:cNvGraphicFramePr/>
+                <a:graphic xmlns:a="http://schemas.openxmlformats.org/drawingml/2006/main">
+                  <a:graphicData uri="http://schemas.microsoft.com/office/word/2010/wordprocessingShape">
+                    <wps:wsp>
+                      <wps:cNvCnPr/>
+                      <wps:spPr>
+                        <a:xfrm flipH="1" flipV="1">
+                          <a:off x="0" y="0"/>
+                          <a:ext cx="1104900" cy="666750"/>
+                        </a:xfrm>
+                        <a:prstGeom prst="straightConnector1">
+                          <a:avLst/>
+                        </a:prstGeom>
+                        <a:ln>
+                          <a:tailEnd type="triangle"/>
+                        </a:ln>
+                      </wps:spPr>
+                      <wps:style>
+                        <a:lnRef idx="1">
+                          <a:schemeClr val="accent1"/>
+                        </a:lnRef>
+                        <a:fillRef idx="0">
+                          <a:schemeClr val="accent1"/>
+                        </a:fillRef>
+                        <a:effectRef idx="0">
+                          <a:schemeClr val="accent1"/>
+                        </a:effectRef>
+                        <a:fontRef idx="minor">
+                          <a:schemeClr val="tx1"/>
+                        </a:fontRef>
+                      </wps:style>
+                      <wps:bodyPr/>
+                    </wps:wsp>
+                  </a:graphicData>
+                </a:graphic>
+              </wp:anchor>
+            </w:drawing>
+          </mc:Choice>
+          <mc:Fallback>
+            <w:pict>
+              <v:shape w14:anchorId="3B2D1DE7" id="Straight Arrow Connector 21" o:spid="_x0000_s1026" type="#_x0000_t32" style="position:absolute;margin-left:256.5pt;margin-top:1.35pt;width:87pt;height:52.5pt;flip:x y;z-index:251682816;visibility:visible;mso-wrap-style:square;mso-wrap-distance-left:9pt;mso-wrap-distance-top:0;mso-wrap-distance-right:9pt;mso-wrap-distance-bottom:0;mso-position-horizontal:absolute;mso-position-horizontal-relative:text;mso-position-vertical:absolute;mso-position-vertical-relative:text" o:gfxdata="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" strokecolor="#4579b8 [3044]">
+                <v:stroke endarrow="block"/>
+              </v:shape>
+            </w:pict>
+          </mc:Fallback>
+        </mc:AlternateContent>
+      </w:r>
+      <w:r>
+        <w:rPr>
+          <w:noProof/>
+          <w:lang w:val="en-US" w:eastAsia="ja-JP"/>
+        </w:rPr>
+        <mc:AlternateContent>
+          <mc:Choice Requires="wps">
+            <w:drawing>
+              <wp:anchor distT="0" distB="0" distL="114300" distR="114300" simplePos="0" relativeHeight="251680768" behindDoc="0" locked="0" layoutInCell="1" allowOverlap="1">
+                <wp:simplePos x="0" y="0"/>
+                <wp:positionH relativeFrom="column">
+                  <wp:posOffset>1019175</wp:posOffset>
+                </wp:positionH>
+                <wp:positionV relativeFrom="paragraph">
+                  <wp:posOffset>74295</wp:posOffset>
+                </wp:positionV>
+                <wp:extent cx="952500" cy="619125"/>
+                <wp:effectExtent l="38100" t="0" r="19050" b="47625"/>
+                <wp:wrapNone/>
+                <wp:docPr id="19" name="Straight Arrow Connector 19"/>
+                <wp:cNvGraphicFramePr/>
+                <a:graphic xmlns:a="http://schemas.openxmlformats.org/drawingml/2006/main">
+                  <a:graphicData uri="http://schemas.microsoft.com/office/word/2010/wordprocessingShape">
+                    <wps:wsp>
+                      <wps:cNvCnPr/>
+                      <wps:spPr>
+                        <a:xfrm flipH="1">
+                          <a:off x="0" y="0"/>
+                          <a:ext cx="952500" cy="619125"/>
+                        </a:xfrm>
+                        <a:prstGeom prst="straightConnector1">
+                          <a:avLst/>
+                        </a:prstGeom>
+                        <a:ln>
+                          <a:tailEnd type="triangle"/>
+                        </a:ln>
+                      </wps:spPr>
+                      <wps:style>
+                        <a:lnRef idx="1">
+                          <a:schemeClr val="accent1"/>
+                        </a:lnRef>
+                        <a:fillRef idx="0">
+                          <a:schemeClr val="accent1"/>
+                        </a:fillRef>
+                        <a:effectRef idx="0">
+                          <a:schemeClr val="accent1"/>
+                        </a:effectRef>
+                        <a:fontRef idx="minor">
+                          <a:schemeClr val="tx1"/>
+                        </a:fontRef>
+                      </wps:style>
+                      <wps:bodyPr/>
+                    </wps:wsp>
+                  </a:graphicData>
+                </a:graphic>
+              </wp:anchor>
+            </w:drawing>
+          </mc:Choice>
+          <mc:Fallback>
+            <w:pict>
+              <v:shape w14:anchorId="652E6F0E" id="Straight Arrow Connector 19" o:spid="_x0000_s1026" type="#_x0000_t32" style="position:absolute;margin-left:80.25pt;margin-top:5.85pt;width:75pt;height:48.75pt;flip:x;z-index:251680768;visibility:visible;mso-wrap-style:square;mso-wrap-distance-left:9pt;mso-wrap-distance-top:0;mso-wrap-distance-right:9pt;mso-wrap-distance-bottom:0;mso-position-horizontal:absolute;mso-position-horizontal-relative:text;mso-position-vertical:absolute;mso-position-vertical-relative:text" o:gfxdata="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" strokecolor="#4579b8 [3044]">
+                <v:stroke endarrow="block"/>
+              </v:shape>
+            </w:pict>
+          </mc:Fallback>
+        </mc:AlternateContent>
+      </w:r>
+    </w:p>
+    <w:p>
+      <w:pPr>
+        <w:rPr>
+          <w:lang w:val="en-US"/>
+        </w:rPr>
+      </w:pPr>
+    </w:p>
+    <w:p>
+      <w:pPr>
+        <w:rPr>
+          <w:lang w:val="en-US"/>
+        </w:rPr>
+      </w:pPr>
+    </w:p>
+    <w:p>
+      <w:pPr>
+        <w:rPr>
+          <w:lang w:val="en-US"/>
+        </w:rPr>
+      </w:pPr>
+      <w:r>
+        <w:rPr>
+          <w:noProof/>
+          <w:lang w:val="en-US" w:eastAsia="ja-JP"/>
+        </w:rPr>
+        <mc:AlternateContent>
+          <mc:Choice Requires="wps">
+            <w:drawing>
+              <wp:anchor distT="0" distB="0" distL="114300" distR="114300" simplePos="0" relativeHeight="251719168" behindDoc="1" locked="0" layoutInCell="1" allowOverlap="1" wp14:anchorId="483348AE" wp14:editId="72780A8F">
+                <wp:simplePos x="0" y="0"/>
+                <wp:positionH relativeFrom="column">
+                  <wp:posOffset>3971925</wp:posOffset>
+                </wp:positionH>
+                <wp:positionV relativeFrom="paragraph">
+                  <wp:posOffset>159385</wp:posOffset>
+                </wp:positionV>
+                <wp:extent cx="1323975" cy="781050"/>
+                <wp:effectExtent l="0" t="0" r="28575" b="19050"/>
+                <wp:wrapTight wrapText="bothSides">
+                  <wp:wrapPolygon edited="0">
+                    <wp:start x="0" y="0"/>
+                    <wp:lineTo x="0" y="21600"/>
+                    <wp:lineTo x="21755" y="21600"/>
+                    <wp:lineTo x="21755" y="0"/>
+                    <wp:lineTo x="0" y="0"/>
+                  </wp:wrapPolygon>
+                </wp:wrapTight>
+                <wp:docPr id="17" name="Rectangle 17"/>
+                <wp:cNvGraphicFramePr/>
+                <a:graphic xmlns:a="http://schemas.openxmlformats.org/drawingml/2006/main">
+                  <a:graphicData uri="http://schemas.microsoft.com/office/word/2010/wordprocessingShape">
+                    <wps:wsp>
+                      <wps:cNvSpPr/>
+                      <wps:spPr>
+                        <a:xfrm>
+                          <a:off x="0" y="0"/>
+                          <a:ext cx="1323975" cy="781050"/>
+                        </a:xfrm>
+                        <a:prstGeom prst="rect">
+                          <a:avLst/>
+                        </a:prstGeom>
+                      </wps:spPr>
+                      <wps:style>
+                        <a:lnRef idx="2">
+                          <a:schemeClr val="accent1">
+                            <a:shade val="50000"/>
+                          </a:schemeClr>
+                        </a:lnRef>
+                        <a:fillRef idx="1">
+                          <a:schemeClr val="accent1"/>
+                        </a:fillRef>
+                        <a:effectRef idx="0">
+                          <a:schemeClr val="accent1"/>
+                        </a:effectRef>
+                        <a:fontRef idx="minor">
+                          <a:schemeClr val="lt1"/>
+                        </a:fontRef>
+                      </wps:style>
+                      <wps:txbx>
+                        <w:txbxContent>
+                          <w:p>
+                            <w:pPr>
+                              <w:jc w:val="center"/>
+                            </w:pPr>
+                            <w:r>
+                              <w:rPr>
+                                <w:lang w:val="en-US"/>
+                              </w:rPr>
+                              <w:t>View</w:t>
+                            </w:r>
+                          </w:p>
+                          <w:p/>
+                        </w:txbxContent>
+                      </wps:txbx>
+                      <wps:bodyPr rot="0" spcFirstLastPara="0" vertOverflow="overflow" horzOverflow="overflow" vert="horz" wrap="square" lIns="91440" tIns="45720" rIns="91440" bIns="45720" numCol="1" spcCol="0" rtlCol="0" fromWordArt="0" anchor="ctr" anchorCtr="0" forceAA="0" compatLnSpc="1">
+                        <a:prstTxWarp prst="textNoShape">
+                          <a:avLst/>
+                        </a:prstTxWarp>
+                        <a:noAutofit/>
+                      </wps:bodyPr>
+                    </wps:wsp>
+                  </a:graphicData>
+                </a:graphic>
+                <wp14:sizeRelH relativeFrom="margin">
+                  <wp14:pctWidth>0</wp14:pctWidth>
+                </wp14:sizeRelH>
+              </wp:anchor>
+            </w:drawing>
+          </mc:Choice>
+          <mc:Fallback>
+            <w:pict>
+              <v:rect w14:anchorId="483348AE" id="Rectangle 17" o:spid="_x0000_s1027" style="position:absolute;margin-left:312.75pt;margin-top:12.55pt;width:104.25pt;height:61.5pt;z-index:-251597312;visibility:visible;mso-wrap-style:square;mso-width-percent:0;mso-wrap-distance-left:9pt;mso-wrap-distance-top:0;mso-wrap-distance-right:9pt;mso-wrap-distance-bottom:0;mso-position-horizontal:absolute;mso-position-horizontal-relative:text;mso-position-vertical:absolute;mso-position-vertical-relative:text;mso-width-percent:0;mso-width-relative:margin;v-text-anchor:middle" o:gfxdata="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" fillcolor="#4f81bd [3204]" strokecolor="#243f60 [1604]" strokeweight="2pt">
+                <v:textbox>
+                  <w:txbxContent>
+                    <w:p>
+                      <w:pPr>
+                        <w:jc w:val="center"/>
+                      </w:pPr>
+                      <w:r>
+                        <w:rPr>
+                          <w:lang w:val="en-US"/>
+                        </w:rPr>
+                        <w:t>View</w:t>
+                      </w:r>
+                    </w:p>
+                    <w:p/>
+                  </w:txbxContent>
+                </v:textbox>
+                <w10:wrap type="tight"/>
+              </v:rect>
+            </w:pict>
+          </mc:Fallback>
+        </mc:AlternateContent>
+      </w:r>
+    </w:p>
+    <w:p>
+      <w:pPr>
+        <w:rPr>
+          <w:lang w:val="en-US"/>
+        </w:rPr>
+      </w:pPr>
+      <w:r>
+        <w:rPr>
+          <w:noProof/>
+          <w:lang w:val="en-US" w:eastAsia="ja-JP"/>
+        </w:rPr>
+        <mc:AlternateContent>
+          <mc:Choice Requires="wps">
+            <w:drawing>
+              <wp:anchor distT="0" distB="0" distL="114300" distR="114300" simplePos="0" relativeHeight="251712000" behindDoc="0" locked="0" layoutInCell="1" allowOverlap="1" wp14:anchorId="24F96ED4" wp14:editId="101D8EC5">
+                <wp:simplePos x="0" y="0"/>
+                <wp:positionH relativeFrom="column">
+                  <wp:posOffset>276225</wp:posOffset>
+                </wp:positionH>
+                <wp:positionV relativeFrom="paragraph">
+                  <wp:posOffset>10795</wp:posOffset>
+                </wp:positionV>
+                <wp:extent cx="1323975" cy="781050"/>
+                <wp:effectExtent l="0" t="0" r="28575" b="19050"/>
+                <wp:wrapNone/>
+                <wp:docPr id="16" name="Rectangle 16"/>
+                <wp:cNvGraphicFramePr/>
+                <a:graphic xmlns:a="http://schemas.openxmlformats.org/drawingml/2006/main">
+                  <a:graphicData uri="http://schemas.microsoft.com/office/word/2010/wordprocessingShape">
+                    <wps:wsp>
+                      <wps:cNvSpPr/>
+                      <wps:spPr>
+                        <a:xfrm>
+                          <a:off x="0" y="0"/>
+                          <a:ext cx="1323975" cy="781050"/>
+                        </a:xfrm>
+                        <a:prstGeom prst="rect">
+                          <a:avLst/>
+                        </a:prstGeom>
+                      </wps:spPr>
+                      <wps:style>
+                        <a:lnRef idx="2">
+                          <a:schemeClr val="accent1">
+                            <a:shade val="50000"/>
+                          </a:schemeClr>
+                        </a:lnRef>
+                        <a:fillRef idx="1">
+                          <a:schemeClr val="accent1"/>
+                        </a:fillRef>
+                        <a:effectRef idx="0">
+                          <a:schemeClr val="accent1"/>
+                        </a:effectRef>
+                        <a:fontRef idx="minor">
+                          <a:schemeClr val="lt1"/>
+                        </a:fontRef>
+                      </wps:style>
+                      <wps:txbx>
+                        <w:txbxContent>
+                          <w:p>
+                            <w:pPr>
+                              <w:jc w:val="center"/>
+                            </w:pPr>
+                            <w:r>
+                              <w:rPr>
+                                <w:lang w:val="en-US"/>
+                              </w:rPr>
+                              <w:t>M</w:t>
+                            </w:r>
+                            <w:r>
+                              <w:rPr>
+                                <w:lang w:val="en-US"/>
+                              </w:rPr>
+                              <w:t>odel</w:t>
+                            </w:r>
+                          </w:p>
+                          <w:p/>
+                        </w:txbxContent>
+                      </wps:txbx>
+                      <wps:bodyPr rot="0" spcFirstLastPara="0" vertOverflow="overflow" horzOverflow="overflow" vert="horz" wrap="square" lIns="91440" tIns="45720" rIns="91440" bIns="45720" numCol="1" spcCol="0" rtlCol="0" fromWordArt="0" anchor="ctr" anchorCtr="0" forceAA="0" compatLnSpc="1">
+                        <a:prstTxWarp prst="textNoShape">
+                          <a:avLst/>
+                        </a:prstTxWarp>
+                        <a:noAutofit/>
+                      </wps:bodyPr>
+                    </wps:wsp>
+                  </a:graphicData>
+                </a:graphic>
+                <wp14:sizeRelH relativeFrom="margin">
+                  <wp14:pctWidth>0</wp14:pctWidth>
+                </wp14:sizeRelH>
+              </wp:anchor>
+            </w:drawing>
+          </mc:Choice>
+          <mc:Fallback>
+            <w:pict>
+              <v:rect w14:anchorId="24F96ED4" id="Rectangle 16" o:spid="_x0000_s1028" style="position:absolute;margin-left:21.75pt;margin-top:.85pt;width:104.25pt;height:61.5pt;z-index:251712000;visibility:visible;mso-wrap-style:square;mso-width-percent:0;mso-wrap-distance-left:9pt;mso-wrap-distance-top:0;mso-wrap-distance-right:9pt;mso-wrap-distance-bottom:0;mso-position-horizontal:absolute;mso-position-horizontal-relative:text;mso-position-vertical:absolute;mso-position-vertical-relative:text;mso-width-percent:0;mso-width-relative:margin;v-text-anchor:middle" o:gfxdata="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" fillcolor="#4f81bd [3204]" strokecolor="#243f60 [1604]" strokeweight="2pt">
+                <v:textbox>
+                  <w:txbxContent>
+                    <w:p>
+                      <w:pPr>
+                        <w:jc w:val="center"/>
+                      </w:pPr>
+                      <w:r>
+                        <w:rPr>
+                          <w:lang w:val="en-US"/>
+                        </w:rPr>
+                        <w:t>M</w:t>
+                      </w:r>
+                      <w:r>
+                        <w:rPr>
+                          <w:lang w:val="en-US"/>
+                        </w:rPr>
+                        <w:t>odel</w:t>
+                      </w:r>
+                    </w:p>
+                    <w:p/>
+                  </w:txbxContent>
+                </v:textbox>
+              </v:rect>
+            </w:pict>
+          </mc:Fallback>
+        </mc:AlternateContent>
+      </w:r>
+    </w:p>
+    <w:p>
+      <w:pPr>
+        <w:rPr>
+          <w:lang w:val="en-US"/>
+        </w:rPr>
+      </w:pPr>
+    </w:p>
+    <w:p>
+      <w:pPr>
+        <w:rPr>
+          <w:lang w:val="en-US"/>
+        </w:rPr>
+      </w:pPr>
+    </w:p>
+    <w:p>
+      <w:pPr>
+        <w:rPr>
+          <w:lang w:val="en-US"/>
+        </w:rPr>
+      </w:pPr>
+    </w:p>
+    <w:p>
+      <w:pPr>
+        <w:rPr>
+          <w:lang w:val="en-US"/>
+        </w:rPr>
+      </w:pPr>
+    </w:p>
+    <w:p>
+      <w:pPr>
+        <w:rPr>
+          <w:lang w:val="en-US"/>
+        </w:rPr>
+      </w:pPr>
+    </w:p>
+    <w:p>
+      <w:pPr>
+        <w:rPr>
+          <w:lang w:val="en-US"/>
+        </w:rPr>
+      </w:pPr>
     </w:p>
     <w:p>
       <w:pPr>
@@ -1304,71 +1917,6 @@
           <w:lang w:val="en-US"/>
         </w:rPr>
       </w:pPr>
-      <w:r>
-        <w:object w:dxaOrig="6725" w:dyaOrig="4698">
-          <v:shapetype id="_x0000_t75" coordsize="21600,21600" o:spt="75" o:preferrelative="t" path="m@4@5l@4@11@9@11@9@5xe" filled="f" stroked="f">
-            <v:stroke joinstyle="miter"/>
-            <v:formulas>
-              <v:f eqn="if lineDrawn pixelLineWidth 0"/>
-              <v:f eqn="sum @0 1 0"/>
-              <v:f eqn="sum 0 0 @1"/>
-              <v:f eqn="prod @2 1 2"/>
-              <v:f eqn="prod @3 21600 pixelWidth"/>
-              <v:f eqn="prod @3 21600 pixelHeight"/>
-              <v:f eqn="sum @0 0 1"/>
-              <v:f eqn="prod @6 1 2"/>
-              <v:f eqn="prod @7 21600 pixelWidth"/>
-              <v:f eqn="sum @8 21600 0"/>
-              <v:f eqn="prod @7 21600 pixelHeight"/>
-              <v:f eqn="sum @10 21600 0"/>
-            </v:formulas>
-            <v:path o:extrusionok="f" gradientshapeok="t" o:connecttype="rect"/>
-            <o:lock v:ext="edit" aspectratio="t"/>
-          </v:shapetype>
-          <v:shape id="_x0000_i1025" type="#_x0000_t75" style="width:336pt;height:234.75pt" o:ole="">
-            <v:imagedata r:id="rId9" o:title=""/>
-          </v:shape>
-          <o:OLEObject Type="Embed" ProgID="Visio.Drawing.11" ShapeID="_x0000_i1025" DrawAspect="Content" ObjectID="_1541052540" r:id="rId10"/>
-        </w:object>
-      </w:r>
-    </w:p>
-    <w:p>
-      <w:pPr>
-        <w:spacing w:line="360" w:lineRule="auto"/>
-        <w:rPr>
-          <w:i/>
-          <w:color w:val="0000FF"/>
-          <w:lang w:val="en-US"/>
-        </w:rPr>
-      </w:pPr>
-      <w:r>
-        <w:rPr>
-          <w:i/>
-          <w:color w:val="0000FF"/>
-          <w:lang w:val="en-US"/>
-        </w:rPr>
-        <w:t>Sau đó, liệt kê danh sách các module, thành phần trong hệ thống:</w:t>
-      </w:r>
-    </w:p>
-    <w:p>
-      <w:pPr>
-        <w:spacing w:line="360" w:lineRule="auto"/>
-        <w:rPr>
-          <w:b/>
-          <w:i/>
-          <w:color w:val="0000FF"/>
-          <w:lang w:val="en-US"/>
-        </w:rPr>
-      </w:pPr>
-      <w:r>
-        <w:rPr>
-          <w:b/>
-          <w:i/>
-          <w:color w:val="0000FF"/>
-          <w:lang w:val="en-US"/>
-        </w:rPr>
-        <w:t>Ví dụ:</w:t>
-      </w:r>
     </w:p>
     <w:tbl>
       <w:tblPr>
@@ -1391,14 +1939,12 @@
               <w:jc w:val="center"/>
               <w:rPr>
                 <w:b/>
-                <w:color w:val="0000FF"/>
                 <w:szCs w:val="26"/>
               </w:rPr>
             </w:pPr>
             <w:r>
               <w:rPr>
                 <w:b/>
-                <w:color w:val="0000FF"/>
                 <w:szCs w:val="26"/>
               </w:rPr>
               <w:t>Thành phần</w:t>
@@ -1415,14 +1961,12 @@
               <w:jc w:val="center"/>
               <w:rPr>
                 <w:b/>
-                <w:color w:val="0000FF"/>
                 <w:szCs w:val="26"/>
               </w:rPr>
             </w:pPr>
             <w:r>
               <w:rPr>
                 <w:b/>
-                <w:color w:val="0000FF"/>
                 <w:szCs w:val="26"/>
               </w:rPr>
               <w:t>Diễn giải</w:t>
@@ -1437,18 +1981,21 @@
           </w:tcPr>
           <w:p>
             <w:pPr>
+              <w:tabs>
+                <w:tab w:val="left" w:pos="1530"/>
+              </w:tabs>
               <w:spacing w:line="240" w:lineRule="auto"/>
               <w:rPr>
-                <w:color w:val="0000FF"/>
                 <w:szCs w:val="26"/>
+                <w:lang w:val="en-US"/>
               </w:rPr>
             </w:pPr>
             <w:r>
               <w:rPr>
-                <w:color w:val="0000FF"/>
                 <w:szCs w:val="26"/>
-              </w:rPr>
-              <w:t>OGSClient</w:t>
+                <w:lang w:val="en-US"/>
+              </w:rPr>
+              <w:t>Controller</w:t>
             </w:r>
           </w:p>
         </w:tc>
@@ -1460,16 +2007,16 @@
             <w:pPr>
               <w:spacing w:line="240" w:lineRule="auto"/>
               <w:rPr>
-                <w:color w:val="0000FF"/>
                 <w:szCs w:val="26"/>
+                <w:lang w:val="en-US"/>
               </w:rPr>
             </w:pPr>
             <w:r>
               <w:rPr>
-                <w:color w:val="0000FF"/>
                 <w:szCs w:val="26"/>
-              </w:rPr>
-              <w:t>Client</w:t>
+                <w:lang w:val="en-US"/>
+              </w:rPr>
+              <w:t>Xử lý request từ View (client), sau đó load data từ model và gửi lại data cho View</w:t>
             </w:r>
           </w:p>
         </w:tc>
@@ -1483,16 +2030,16 @@
             <w:pPr>
               <w:spacing w:line="240" w:lineRule="auto"/>
               <w:rPr>
-                <w:color w:val="0000FF"/>
                 <w:szCs w:val="26"/>
+                <w:lang w:val="en-US"/>
               </w:rPr>
             </w:pPr>
             <w:r>
               <w:rPr>
-                <w:color w:val="0000FF"/>
                 <w:szCs w:val="26"/>
-              </w:rPr>
-              <w:t>OGSWebService</w:t>
+                <w:lang w:val="en-US"/>
+              </w:rPr>
+              <w:t>Model</w:t>
             </w:r>
           </w:p>
         </w:tc>
@@ -1504,16 +2051,16 @@
             <w:pPr>
               <w:spacing w:line="240" w:lineRule="auto"/>
               <w:rPr>
-                <w:color w:val="0000FF"/>
                 <w:szCs w:val="26"/>
+                <w:lang w:val="en-US"/>
               </w:rPr>
             </w:pPr>
             <w:r>
               <w:rPr>
-                <w:color w:val="0000FF"/>
                 <w:szCs w:val="26"/>
-              </w:rPr>
-              <w:t>Web Service</w:t>
+                <w:lang w:val="en-US"/>
+              </w:rPr>
+              <w:t>Tương tác cơ sở dữ liệu</w:t>
             </w:r>
           </w:p>
         </w:tc>
@@ -1527,16 +2074,16 @@
             <w:pPr>
               <w:spacing w:line="240" w:lineRule="auto"/>
               <w:rPr>
-                <w:color w:val="0000FF"/>
                 <w:szCs w:val="26"/>
+                <w:lang w:val="en-US"/>
               </w:rPr>
             </w:pPr>
             <w:r>
               <w:rPr>
-                <w:color w:val="0000FF"/>
                 <w:szCs w:val="26"/>
-              </w:rPr>
-              <w:t>OGSDatabaseManager</w:t>
+                <w:lang w:val="en-US"/>
+              </w:rPr>
+              <w:t>View</w:t>
             </w:r>
           </w:p>
         </w:tc>
@@ -1548,60 +2095,16 @@
             <w:pPr>
               <w:spacing w:line="240" w:lineRule="auto"/>
               <w:rPr>
-                <w:color w:val="0000FF"/>
                 <w:szCs w:val="26"/>
+                <w:lang w:val="en-US"/>
               </w:rPr>
             </w:pPr>
             <w:r>
               <w:rPr>
-                <w:color w:val="0000FF"/>
                 <w:szCs w:val="26"/>
-              </w:rPr>
-              <w:t>Quản lý database</w:t>
-            </w:r>
-          </w:p>
-        </w:tc>
-      </w:tr>
-      <w:tr>
-        <w:tc>
-          <w:tcPr>
-            <w:tcW w:w="3001" w:type="dxa"/>
-          </w:tcPr>
-          <w:p>
-            <w:pPr>
-              <w:spacing w:line="240" w:lineRule="auto"/>
-              <w:rPr>
-                <w:color w:val="0000FF"/>
-                <w:szCs w:val="26"/>
-              </w:rPr>
-            </w:pPr>
-            <w:r>
-              <w:rPr>
-                <w:color w:val="0000FF"/>
-                <w:szCs w:val="26"/>
-              </w:rPr>
-              <w:t>OGSSecuritySetting</w:t>
-            </w:r>
-          </w:p>
-        </w:tc>
-        <w:tc>
-          <w:tcPr>
-            <w:tcW w:w="6179" w:type="dxa"/>
-          </w:tcPr>
-          <w:p>
-            <w:pPr>
-              <w:spacing w:line="240" w:lineRule="auto"/>
-              <w:rPr>
-                <w:color w:val="0000FF"/>
-                <w:szCs w:val="26"/>
-              </w:rPr>
-            </w:pPr>
-            <w:r>
-              <w:rPr>
-                <w:color w:val="0000FF"/>
-                <w:szCs w:val="26"/>
-              </w:rPr>
-              <w:t>Thiết lập policy cho web service</w:t>
+                <w:lang w:val="en-US"/>
+              </w:rPr>
+              <w:t>Client</w:t>
             </w:r>
           </w:p>
         </w:tc>
@@ -1627,119 +2130,84 @@
     </w:p>
     <w:p>
       <w:pPr>
-        <w:spacing w:line="360" w:lineRule="auto"/>
-        <w:rPr>
-          <w:i/>
-          <w:color w:val="0000FF"/>
-        </w:rPr>
+        <w:pStyle w:val="ListParagraph"/>
+        <w:numPr>
+          <w:ilvl w:val="0"/>
+          <w:numId w:val="37"/>
+        </w:numPr>
       </w:pPr>
       <w:r>
         <w:rPr>
-          <w:i/>
-          <w:color w:val="0000FF"/>
-        </w:rPr>
-        <w:t xml:space="preserve">Với mỗi thành phần trong hệ thống, Anh/Chị hãy trình bày sơ đồ lớp của thành phần đó. </w:t>
+          <w:lang w:val="en-US"/>
+        </w:rPr>
+        <w:t>Controller gồm các Hàm chính:</w:t>
       </w:r>
     </w:p>
     <w:p>
       <w:pPr>
-        <w:spacing w:line="360" w:lineRule="auto"/>
-        <w:rPr>
-          <w:i/>
-          <w:color w:val="0000FF"/>
-        </w:rPr>
+        <w:pStyle w:val="ListParagraph"/>
+        <w:numPr>
+          <w:ilvl w:val="1"/>
+          <w:numId w:val="37"/>
+        </w:numPr>
       </w:pPr>
       <w:r>
         <w:rPr>
-          <w:i/>
-          <w:color w:val="0000FF"/>
-        </w:rPr>
-        <w:t xml:space="preserve">Có thể trình bày chi tiết các thuộc tính và phương thức, hoặc chỉ cần trình bày tên của </w:t>
+          <w:lang w:val="en-US"/>
+        </w:rPr>
+        <w:t>Get</w:t>
       </w:r>
+    </w:p>
+    <w:p>
+      <w:pPr>
+        <w:pStyle w:val="ListParagraph"/>
+        <w:numPr>
+          <w:ilvl w:val="1"/>
+          <w:numId w:val="37"/>
+        </w:numPr>
+      </w:pPr>
       <w:r>
         <w:rPr>
-          <w:i/>
-          <w:color w:val="0000FF"/>
-        </w:rPr>
-        <w:t>các lớp đối tượng.</w:t>
+          <w:lang w:val="en-US"/>
+        </w:rPr>
+        <w:t>Add</w:t>
       </w:r>
     </w:p>
     <w:p>
       <w:pPr>
-        <w:spacing w:line="360" w:lineRule="auto"/>
-        <w:rPr>
-          <w:b/>
-          <w:i/>
-          <w:color w:val="0000FF"/>
-          <w:lang w:val="en-US"/>
-        </w:rPr>
+        <w:pStyle w:val="ListParagraph"/>
+        <w:numPr>
+          <w:ilvl w:val="1"/>
+          <w:numId w:val="37"/>
+        </w:numPr>
       </w:pPr>
       <w:r>
         <w:rPr>
-          <w:b/>
-          <w:i/>
-          <w:color w:val="0000FF"/>
-          <w:lang w:val="en-US"/>
-        </w:rPr>
-        <w:t>Ví dụ:</w:t>
+          <w:lang w:val="en-US"/>
+        </w:rPr>
+        <w:t>Update</w:t>
       </w:r>
     </w:p>
     <w:p>
+      <w:pPr>
+        <w:pStyle w:val="ListParagraph"/>
+        <w:numPr>
+          <w:ilvl w:val="1"/>
+          <w:numId w:val="37"/>
+        </w:numPr>
+        <w:rPr>
+          <w:noProof/>
+          <w:lang w:eastAsia="ja-JP"/>
+        </w:rPr>
+      </w:pPr>
       <w:r>
         <w:rPr>
-          <w:noProof/>
-          <w:lang w:val="en-US"/>
-        </w:rPr>
-        <w:drawing>
-          <wp:inline distT="0" distB="0" distL="0" distR="0">
-            <wp:extent cx="5581650" cy="1169035"/>
-            <wp:effectExtent l="0" t="0" r="0" b="0"/>
-            <wp:docPr id="4" name="Picture 4"/>
-            <wp:cNvGraphicFramePr>
-              <a:graphicFrameLocks xmlns:a="http://schemas.openxmlformats.org/drawingml/2006/main" noChangeAspect="1"/>
-            </wp:cNvGraphicFramePr>
-            <a:graphic xmlns:a="http://schemas.openxmlformats.org/drawingml/2006/main">
-              <a:graphicData uri="http://schemas.openxmlformats.org/drawingml/2006/picture">
-                <pic:pic xmlns:pic="http://schemas.openxmlformats.org/drawingml/2006/picture">
-                  <pic:nvPicPr>
-                    <pic:cNvPr id="0" name="Picture 2"/>
-                    <pic:cNvPicPr>
-                      <a:picLocks noChangeAspect="1" noChangeArrowheads="1"/>
-                    </pic:cNvPicPr>
-                  </pic:nvPicPr>
-                  <pic:blipFill>
-                    <a:blip r:embed="rId11">
-                      <a:extLst>
-                        <a:ext uri="{28A0092B-C50C-407E-A947-70E740481C1C}">
-                          <a14:useLocalDpi xmlns:a14="http://schemas.microsoft.com/office/drawing/2010/main" val="0"/>
-                        </a:ext>
-                      </a:extLst>
-                    </a:blip>
-                    <a:srcRect/>
-                    <a:stretch>
-                      <a:fillRect/>
-                    </a:stretch>
-                  </pic:blipFill>
-                  <pic:spPr bwMode="auto">
-                    <a:xfrm>
-                      <a:off x="0" y="0"/>
-                      <a:ext cx="5581650" cy="1169035"/>
-                    </a:xfrm>
-                    <a:prstGeom prst="rect">
-                      <a:avLst/>
-                    </a:prstGeom>
-                    <a:noFill/>
-                    <a:ln>
-                      <a:noFill/>
-                    </a:ln>
-                  </pic:spPr>
-                </pic:pic>
-              </a:graphicData>
-            </a:graphic>
-          </wp:inline>
-        </w:drawing>
+          <w:lang w:val="en-US"/>
+        </w:rPr>
+        <w:t>Delete</w:t>
       </w:r>
     </w:p>
+    <w:p/>
     <w:tbl>
       <w:tblPr>
         <w:tblStyle w:val="TableGrid"/>
@@ -1747,13 +2215,13 @@
         <w:tblLook w:val="00A0" w:firstRow="1" w:lastRow="0" w:firstColumn="1" w:lastColumn="0" w:noHBand="0" w:noVBand="0"/>
       </w:tblPr>
       <w:tblGrid>
-        <w:gridCol w:w="2951"/>
-        <w:gridCol w:w="6292"/>
+        <w:gridCol w:w="2947"/>
+        <w:gridCol w:w="6296"/>
       </w:tblGrid>
       <w:tr>
         <w:tc>
           <w:tcPr>
-            <w:tcW w:w="3001" w:type="dxa"/>
+            <w:tcW w:w="2947" w:type="dxa"/>
           </w:tcPr>
           <w:p>
             <w:pPr>
@@ -1761,7 +2229,6 @@
               <w:jc w:val="center"/>
               <w:rPr>
                 <w:b/>
-                <w:color w:val="0000FF"/>
                 <w:szCs w:val="26"/>
                 <w:lang w:val="en-US"/>
               </w:rPr>
@@ -1769,17 +2236,16 @@
             <w:r>
               <w:rPr>
                 <w:b/>
-                <w:color w:val="0000FF"/>
                 <w:szCs w:val="26"/>
                 <w:lang w:val="en-US"/>
               </w:rPr>
-              <w:t>Lớp đối tượng</w:t>
+              <w:t>Hàm</w:t>
             </w:r>
           </w:p>
         </w:tc>
         <w:tc>
           <w:tcPr>
-            <w:tcW w:w="6463" w:type="dxa"/>
+            <w:tcW w:w="6296" w:type="dxa"/>
           </w:tcPr>
           <w:p>
             <w:pPr>
@@ -1787,14 +2253,12 @@
               <w:jc w:val="center"/>
               <w:rPr>
                 <w:b/>
-                <w:color w:val="0000FF"/>
                 <w:szCs w:val="26"/>
               </w:rPr>
             </w:pPr>
             <w:r>
               <w:rPr>
                 <w:b/>
-                <w:color w:val="0000FF"/>
                 <w:szCs w:val="26"/>
               </w:rPr>
               <w:t>Diễn giải</w:t>
@@ -1805,43 +2269,43 @@
       <w:tr>
         <w:tc>
           <w:tcPr>
-            <w:tcW w:w="3001" w:type="dxa"/>
+            <w:tcW w:w="2947" w:type="dxa"/>
           </w:tcPr>
           <w:p>
             <w:pPr>
               <w:spacing w:line="240" w:lineRule="auto"/>
               <w:rPr>
-                <w:color w:val="0000FF"/>
                 <w:szCs w:val="26"/>
+                <w:lang w:val="en-US"/>
               </w:rPr>
             </w:pPr>
             <w:r>
               <w:rPr>
-                <w:color w:val="0000FF"/>
                 <w:szCs w:val="26"/>
-              </w:rPr>
-              <w:t>UsrCtrlTitle</w:t>
+                <w:lang w:val="en-US"/>
+              </w:rPr>
+              <w:t>Get</w:t>
             </w:r>
           </w:p>
         </w:tc>
         <w:tc>
           <w:tcPr>
-            <w:tcW w:w="6463" w:type="dxa"/>
+            <w:tcW w:w="6296" w:type="dxa"/>
           </w:tcPr>
           <w:p>
             <w:pPr>
               <w:spacing w:line="240" w:lineRule="auto"/>
               <w:rPr>
-                <w:color w:val="0000FF"/>
                 <w:szCs w:val="26"/>
+                <w:lang w:val="en-US"/>
               </w:rPr>
             </w:pPr>
             <w:r>
               <w:rPr>
-                <w:color w:val="0000FF"/>
                 <w:szCs w:val="26"/>
-              </w:rPr>
-              <w:t>Tiêu đề</w:t>
+                <w:lang w:val="en-US"/>
+              </w:rPr>
+              <w:t>Truy xuất dữ liệu</w:t>
             </w:r>
           </w:p>
         </w:tc>
@@ -1849,43 +2313,43 @@
       <w:tr>
         <w:tc>
           <w:tcPr>
-            <w:tcW w:w="3001" w:type="dxa"/>
+            <w:tcW w:w="2947" w:type="dxa"/>
           </w:tcPr>
           <w:p>
             <w:pPr>
               <w:spacing w:line="240" w:lineRule="auto"/>
               <w:rPr>
-                <w:color w:val="0000FF"/>
                 <w:szCs w:val="26"/>
+                <w:lang w:val="en-US"/>
               </w:rPr>
             </w:pPr>
             <w:r>
               <w:rPr>
-                <w:color w:val="0000FF"/>
                 <w:szCs w:val="26"/>
-              </w:rPr>
-              <w:t>LT_BANG</w:t>
+                <w:lang w:val="en-US"/>
+              </w:rPr>
+              <w:t>Add</w:t>
             </w:r>
           </w:p>
         </w:tc>
         <w:tc>
           <w:tcPr>
-            <w:tcW w:w="6463" w:type="dxa"/>
+            <w:tcW w:w="6296" w:type="dxa"/>
           </w:tcPr>
           <w:p>
             <w:pPr>
               <w:spacing w:line="240" w:lineRule="auto"/>
               <w:rPr>
-                <w:color w:val="0000FF"/>
                 <w:szCs w:val="26"/>
+                <w:lang w:val="en-US"/>
               </w:rPr>
             </w:pPr>
             <w:r>
               <w:rPr>
-                <w:color w:val="0000FF"/>
                 <w:szCs w:val="26"/>
-              </w:rPr>
-              <w:t>Mở và truy xuất Cơ sở dữ liệu</w:t>
+                <w:lang w:val="en-US"/>
+              </w:rPr>
+              <w:t>Thêm dữ liệu</w:t>
             </w:r>
           </w:p>
         </w:tc>
@@ -1893,43 +2357,43 @@
       <w:tr>
         <w:tc>
           <w:tcPr>
-            <w:tcW w:w="3001" w:type="dxa"/>
+            <w:tcW w:w="2947" w:type="dxa"/>
           </w:tcPr>
           <w:p>
             <w:pPr>
               <w:spacing w:line="240" w:lineRule="auto"/>
               <w:rPr>
-                <w:color w:val="0000FF"/>
                 <w:szCs w:val="26"/>
+                <w:lang w:val="en-US"/>
               </w:rPr>
             </w:pPr>
             <w:r>
               <w:rPr>
-                <w:color w:val="0000FF"/>
                 <w:szCs w:val="26"/>
-              </w:rPr>
-              <w:t>LT_DLL</w:t>
+                <w:lang w:val="en-US"/>
+              </w:rPr>
+              <w:t>Update</w:t>
             </w:r>
           </w:p>
         </w:tc>
         <w:tc>
           <w:tcPr>
-            <w:tcW w:w="6463" w:type="dxa"/>
+            <w:tcW w:w="6296" w:type="dxa"/>
           </w:tcPr>
           <w:p>
             <w:pPr>
               <w:spacing w:line="240" w:lineRule="auto"/>
               <w:rPr>
-                <w:color w:val="0000FF"/>
                 <w:szCs w:val="26"/>
+                <w:lang w:val="en-US"/>
               </w:rPr>
             </w:pPr>
             <w:r>
               <w:rPr>
-                <w:color w:val="0000FF"/>
                 <w:szCs w:val="26"/>
-              </w:rPr>
-              <w:t>Mở và truy xuất DLL</w:t>
+                <w:lang w:val="en-US"/>
+              </w:rPr>
+              <w:t>Sửa dữ liệu</w:t>
             </w:r>
           </w:p>
         </w:tc>
@@ -1937,87 +2401,43 @@
       <w:tr>
         <w:tc>
           <w:tcPr>
-            <w:tcW w:w="3001" w:type="dxa"/>
+            <w:tcW w:w="2947" w:type="dxa"/>
           </w:tcPr>
           <w:p>
             <w:pPr>
               <w:spacing w:line="240" w:lineRule="auto"/>
               <w:rPr>
-                <w:color w:val="0000FF"/>
                 <w:szCs w:val="26"/>
+                <w:lang w:val="en-US"/>
               </w:rPr>
             </w:pPr>
             <w:r>
               <w:rPr>
-                <w:color w:val="0000FF"/>
                 <w:szCs w:val="26"/>
-              </w:rPr>
-              <w:t>LT_KetNoi</w:t>
+                <w:lang w:val="en-US"/>
+              </w:rPr>
+              <w:t>Delete</w:t>
             </w:r>
           </w:p>
         </w:tc>
         <w:tc>
           <w:tcPr>
-            <w:tcW w:w="6463" w:type="dxa"/>
+            <w:tcW w:w="6296" w:type="dxa"/>
           </w:tcPr>
           <w:p>
             <w:pPr>
               <w:spacing w:line="240" w:lineRule="auto"/>
               <w:rPr>
-                <w:color w:val="0000FF"/>
                 <w:szCs w:val="26"/>
+                <w:lang w:val="en-US"/>
               </w:rPr>
             </w:pPr>
             <w:r>
               <w:rPr>
-                <w:color w:val="0000FF"/>
                 <w:szCs w:val="26"/>
-              </w:rPr>
-              <w:t>Gửi các request GET và POST</w:t>
-            </w:r>
-          </w:p>
-        </w:tc>
-      </w:tr>
-      <w:tr>
-        <w:tc>
-          <w:tcPr>
-            <w:tcW w:w="3001" w:type="dxa"/>
-          </w:tcPr>
-          <w:p>
-            <w:pPr>
-              <w:spacing w:line="240" w:lineRule="auto"/>
-              <w:rPr>
-                <w:color w:val="0000FF"/>
-                <w:szCs w:val="26"/>
-              </w:rPr>
-            </w:pPr>
-            <w:r>
-              <w:rPr>
-                <w:color w:val="0000FF"/>
-                <w:szCs w:val="26"/>
-              </w:rPr>
-              <w:t>LT_XML</w:t>
-            </w:r>
-          </w:p>
-        </w:tc>
-        <w:tc>
-          <w:tcPr>
-            <w:tcW w:w="6463" w:type="dxa"/>
-          </w:tcPr>
-          <w:p>
-            <w:pPr>
-              <w:spacing w:line="240" w:lineRule="auto"/>
-              <w:rPr>
-                <w:color w:val="0000FF"/>
-                <w:szCs w:val="26"/>
-              </w:rPr>
-            </w:pPr>
-            <w:r>
-              <w:rPr>
-                <w:color w:val="0000FF"/>
-                <w:szCs w:val="26"/>
-              </w:rPr>
-              <w:t>Mở và truy xuất XML</w:t>
+                <w:lang w:val="en-US"/>
+              </w:rPr>
+              <w:t>Xóa dữ liệu</w:t>
             </w:r>
           </w:p>
         </w:tc>
@@ -2025,184 +2445,55 @@
     </w:tbl>
     <w:p>
       <w:pPr>
-        <w:rPr>
-          <w:i/>
-        </w:rPr>
-      </w:pPr>
-    </w:p>
-    <w:p>
-      <w:pPr>
-        <w:spacing w:line="360" w:lineRule="auto"/>
+        <w:pStyle w:val="BodyText"/>
+        <w:numPr>
+          <w:ilvl w:val="0"/>
+          <w:numId w:val="37"/>
+        </w:numPr>
         <w:jc w:val="both"/>
-        <w:rPr>
-          <w:b/>
-          <w:i/>
+      </w:pPr>
+      <w:r>
+        <w:t>Model: thành phần nghiệp</w:t>
+      </w:r>
+      <w:r>
+        <w:t xml:space="preserve"> vụ logic, phương pháp xử lý, truy xuất database, đối tượng mô tả dữ liệu như các class</w:t>
+      </w:r>
+      <w:r>
+        <w:t>, hàm xử lý …</w:t>
+      </w:r>
+    </w:p>
+    <w:p>
+      <w:pPr>
+        <w:pStyle w:val="BodyText"/>
+        <w:numPr>
+          <w:ilvl w:val="0"/>
+          <w:numId w:val="37"/>
+        </w:numPr>
+        <w:jc w:val="both"/>
+      </w:pPr>
+      <w:r>
+        <w:t>View nơi hiển thị dữ liệu,</w:t>
+      </w:r>
+      <w:r>
+        <w:t xml:space="preserve"> tương tác người dùng,</w:t>
+      </w:r>
+      <w:r>
+        <w:t xml:space="preserve"> thông qua các chức năng cho phép sẽ gửi các request đến server và nhận kết quả từ server từ đó hiển thị.</w:t>
+      </w:r>
+    </w:p>
+    <w:p>
+      <w:pPr>
+        <w:pStyle w:val="BodyText"/>
+        <w:ind w:left="0"/>
+        <w:jc w:val="both"/>
+        <w:rPr>
           <w:color w:val="0000FF"/>
-          <w:u w:val="single"/>
-        </w:rPr>
-      </w:pPr>
-    </w:p>
-    <w:tbl>
-      <w:tblPr>
-        <w:tblStyle w:val="TableGrid"/>
-        <w:tblW w:w="0" w:type="auto"/>
-        <w:tblBorders>
-          <w:top w:val="none" w:sz="0" w:space="0" w:color="auto"/>
-          <w:left w:val="none" w:sz="0" w:space="0" w:color="auto"/>
-          <w:bottom w:val="none" w:sz="0" w:space="0" w:color="auto"/>
-          <w:right w:val="none" w:sz="0" w:space="0" w:color="auto"/>
-          <w:insideH w:val="none" w:sz="0" w:space="0" w:color="auto"/>
-          <w:insideV w:val="none" w:sz="0" w:space="0" w:color="auto"/>
-        </w:tblBorders>
-        <w:tblLook w:val="01E0" w:firstRow="1" w:lastRow="1" w:firstColumn="1" w:lastColumn="1" w:noHBand="0" w:noVBand="0"/>
-      </w:tblPr>
-      <w:tblGrid>
-        <w:gridCol w:w="809"/>
-        <w:gridCol w:w="8434"/>
-      </w:tblGrid>
-      <w:tr>
-        <w:trPr>
-          <w:trHeight w:val="2439"/>
-        </w:trPr>
-        <w:tc>
-          <w:tcPr>
-            <w:tcW w:w="817" w:type="dxa"/>
-            <w:vAlign w:val="center"/>
-          </w:tcPr>
-          <w:p>
-            <w:pPr>
-              <w:spacing w:line="240" w:lineRule="auto"/>
-              <w:jc w:val="center"/>
-              <w:rPr>
-                <w:b/>
-                <w:i/>
-                <w:color w:val="0000FF"/>
-                <w:szCs w:val="114"/>
-                <w:lang w:val="en-US"/>
-                <w14:shadow w14:blurRad="50800" w14:dist="38100" w14:dir="2700000" w14:sx="100000" w14:sy="100000" w14:kx="0" w14:ky="0" w14:algn="tl">
-                  <w14:srgbClr w14:val="000000">
-                    <w14:alpha w14:val="60000"/>
-                  </w14:srgbClr>
-                </w14:shadow>
-              </w:rPr>
-            </w:pPr>
-            <w:r>
-              <w:rPr>
-                <w:b/>
-                <w:i/>
-                <w:color w:val="0000FF"/>
-                <w:sz w:val="114"/>
-                <w:szCs w:val="114"/>
-                <w:lang w:val="en-US"/>
-                <w14:shadow w14:blurRad="50800" w14:dist="38100" w14:dir="2700000" w14:sx="100000" w14:sy="100000" w14:kx="0" w14:ky="0" w14:algn="tl">
-                  <w14:srgbClr w14:val="000000">
-                    <w14:alpha w14:val="60000"/>
-                  </w14:srgbClr>
-                </w14:shadow>
-              </w:rPr>
-              <w:t>!</w:t>
-            </w:r>
-          </w:p>
-        </w:tc>
-        <w:tc>
-          <w:tcPr>
-            <w:tcW w:w="8759" w:type="dxa"/>
-          </w:tcPr>
-          <w:p>
-            <w:pPr>
-              <w:spacing w:line="360" w:lineRule="auto"/>
-              <w:jc w:val="both"/>
-              <w:rPr>
-                <w:b/>
-                <w:i/>
-                <w:color w:val="0000FF"/>
-                <w:u w:val="single"/>
-                <w:lang w:val="en-US"/>
-              </w:rPr>
-            </w:pPr>
-            <w:r>
-              <w:rPr>
-                <w:b/>
-                <w:i/>
-                <w:color w:val="0000FF"/>
-                <w:u w:val="single"/>
-                <w:lang w:val="en-US"/>
-              </w:rPr>
-              <w:t>Lưu ý:</w:t>
-            </w:r>
-          </w:p>
-          <w:p>
-            <w:pPr>
-              <w:numPr>
-                <w:ilvl w:val="0"/>
-                <w:numId w:val="36"/>
-              </w:numPr>
-              <w:spacing w:line="360" w:lineRule="auto"/>
-              <w:jc w:val="both"/>
-              <w:rPr>
-                <w:i/>
-                <w:color w:val="0000FF"/>
-                <w:lang w:val="en-US"/>
-              </w:rPr>
-            </w:pPr>
-            <w:r>
-              <w:rPr>
-                <w:i/>
-                <w:color w:val="0000FF"/>
-                <w:lang w:val="en-US"/>
-              </w:rPr>
-              <w:t>Anh/Chị có thể sử dụng Visual Studio.NET 2005 hoặc JBuilder để có được sơ đồ lớp (thực tế) của ứng dụng</w:t>
-            </w:r>
-          </w:p>
-          <w:p>
-            <w:pPr>
-              <w:numPr>
-                <w:ilvl w:val="0"/>
-                <w:numId w:val="36"/>
-              </w:numPr>
-              <w:spacing w:line="360" w:lineRule="auto"/>
-              <w:jc w:val="both"/>
-              <w:rPr>
-                <w:i/>
-                <w:color w:val="0000FF"/>
-                <w:lang w:val="en-US"/>
-              </w:rPr>
-            </w:pPr>
-            <w:r>
-              <w:rPr>
-                <w:i/>
-                <w:color w:val="0000FF"/>
-                <w:lang w:val="en-US"/>
-              </w:rPr>
-              <w:t>Nếu có các điểm đặc biệt trong kiến trúc,  ví dụ như áp dụng mẫu thiết kế (Design Pattern), sử dụng kiến trúc .Net Tier/MVC…, hỗ trợ cơ chế plug-in…, Anh/Chị cần trình bày rõ để thể hiện điều này</w:t>
-            </w:r>
-          </w:p>
-        </w:tc>
-      </w:tr>
-    </w:tbl>
-    <w:p>
-      <w:pPr>
-        <w:spacing w:line="360" w:lineRule="auto"/>
-        <w:jc w:val="both"/>
-        <w:rPr>
-          <w:lang w:val="en-US"/>
-        </w:rPr>
-      </w:pPr>
-    </w:p>
-    <w:p>
-      <w:pPr>
-        <w:pStyle w:val="BodyText"/>
-        <w:jc w:val="both"/>
-        <w:rPr>
-          <w:i/>
-          <w:color w:val="0000FF"/>
-          <w:lang w:val="en-US"/>
         </w:rPr>
       </w:pPr>
     </w:p>
     <w:sectPr>
-      <w:headerReference w:type="default" r:id="rId12"/>
-      <w:footerReference w:type="default" r:id="rId13"/>
+      <w:headerReference w:type="default" r:id="rId9"/>
+      <w:footerReference w:type="default" r:id="rId10"/>
       <w:pgSz w:w="11907" w:h="16839" w:code="9"/>
       <w:pgMar w:top="1440" w:right="1440" w:bottom="1440" w:left="1440" w:header="720" w:footer="720" w:gutter="0"/>
       <w:pgNumType w:start="1"/>
@@ -2241,7 +2532,7 @@
     <w:r>
       <w:rPr>
         <w:noProof/>
-        <w:lang w:val="en-US"/>
+        <w:lang w:val="en-US" w:eastAsia="ja-JP"/>
       </w:rPr>
       <w:drawing>
         <wp:anchor distT="0" distB="0" distL="114300" distR="114300" simplePos="0" relativeHeight="251659264" behindDoc="0" locked="0" layoutInCell="1" allowOverlap="1" wp14:anchorId="640E2E34" wp14:editId="0F0F7269">
@@ -2361,7 +2652,7 @@
           <w:r>
             <w:rPr>
               <w:noProof/>
-              <w:lang w:val="en-US"/>
+              <w:lang w:val="en-US" w:eastAsia="ja-JP"/>
             </w:rPr>
             <w:drawing>
               <wp:anchor distT="0" distB="0" distL="114300" distR="114300" simplePos="0" relativeHeight="251661312" behindDoc="1" locked="0" layoutInCell="1" allowOverlap="1" wp14:anchorId="06EE9745" wp14:editId="0A2DDB5B">
@@ -2473,7 +2764,7 @@
               <w:rStyle w:val="PageNumber"/>
               <w:noProof/>
             </w:rPr>
-            <w:t>1</w:t>
+            <w:t>4</w:t>
           </w:r>
           <w:r>
             <w:rPr>
@@ -2521,7 +2812,7 @@
     <w:r>
       <w:rPr>
         <w:noProof/>
-        <w:lang w:val="en-US"/>
+        <w:lang w:val="en-US" w:eastAsia="ja-JP"/>
       </w:rPr>
       <mc:AlternateContent>
         <mc:Choice Requires="wps">
@@ -2666,7 +2957,7 @@
         </mc:Choice>
         <mc:Fallback>
           <w:pict>
-            <v:shape w14:anchorId="4CDE74AB" id="Freeform 1" o:spid="_x0000_s1026" style="position:absolute;margin-left:0;margin-top:0;width:93.15pt;height:813pt;flip:x;z-index:251656192;visibility:visible;mso-wrap-style:square;mso-width-percent:0;mso-height-percent:0;mso-wrap-distance-left:9pt;mso-wrap-distance-top:0;mso-wrap-distance-right:9pt;mso-wrap-distance-bottom:0;mso-position-horizontal:absolute;mso-position-horizontal-relative:page;mso-position-vertical:absolute;mso-position-vertical-relative:page;mso-width-percent:0;mso-height-percent:0;mso-width-relative:page;mso-height-relative:page;v-text-anchor:top" coordsize="502,3168" o:gfxdata="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" path="m502,c93,,93,,93,,146,383,323,1900,,3168v502,,502,,502,l502,xe" fillcolor="#8db3e2" stroked="f" strokecolor="#212120">
+            <v:shape w14:anchorId="6F1449F0" id="Freeform 1" o:spid="_x0000_s1026" style="position:absolute;margin-left:0;margin-top:0;width:93.15pt;height:813pt;flip:x;z-index:251656192;visibility:visible;mso-wrap-style:square;mso-width-percent:0;mso-height-percent:0;mso-wrap-distance-left:9pt;mso-wrap-distance-top:0;mso-wrap-distance-right:9pt;mso-wrap-distance-bottom:0;mso-position-horizontal:absolute;mso-position-horizontal-relative:page;mso-position-vertical:absolute;mso-position-vertical-relative:page;mso-width-percent:0;mso-height-percent:0;mso-width-relative:page;mso-height-relative:page;v-text-anchor:top" coordsize="502,3168" o:gfxdata="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" path="m502,c93,,93,,93,,146,383,323,1900,,3168v502,,502,,502,l502,xe" fillcolor="#8db3e2" stroked="f" strokecolor="#212120">
               <v:fill color2="#1f497d" rotate="t" focus="100%" type="gradient"/>
               <v:shadow color="#8c8682"/>
               <v:path arrowok="t" o:connecttype="custom" o:connectlocs="1183005,0;219162,0;0,10325100;1183005,10325100;1183005,0" o:connectangles="0,0,0,0,0"/>
@@ -2679,7 +2970,7 @@
     <w:r>
       <w:rPr>
         <w:noProof/>
-        <w:lang w:val="en-US"/>
+        <w:lang w:val="en-US" w:eastAsia="ja-JP"/>
       </w:rPr>
       <w:drawing>
         <wp:anchor distT="0" distB="0" distL="114300" distR="114300" simplePos="0" relativeHeight="251658240" behindDoc="0" locked="0" layoutInCell="1" allowOverlap="1" wp14:anchorId="36E0DA51" wp14:editId="6B2420E0">
@@ -2832,10 +3123,10 @@
     <w:r>
       <w:rPr>
         <w:noProof/>
-        <w:lang w:val="en-US"/>
+        <w:lang w:val="en-US" w:eastAsia="ja-JP"/>
       </w:rPr>
       <w:drawing>
-        <wp:anchor distT="0" distB="0" distL="114300" distR="114300" simplePos="0" relativeHeight="251663360" behindDoc="1" locked="0" layoutInCell="1" allowOverlap="1" wp14:anchorId="3A1FEE4B" wp14:editId="7605916E">
+        <wp:anchor distT="0" distB="0" distL="114300" distR="114300" simplePos="0" relativeHeight="251629056" behindDoc="1" locked="0" layoutInCell="1" allowOverlap="1" wp14:anchorId="3A1FEE4B" wp14:editId="7605916E">
           <wp:simplePos x="0" y="0"/>
           <wp:positionH relativeFrom="column">
             <wp:posOffset>-529204</wp:posOffset>
@@ -2922,30 +3213,14 @@
           <w:pPr>
             <w:pStyle w:val="Header"/>
             <w:rPr>
-              <w:color w:val="0000FF"/>
               <w:lang w:val="en-US"/>
             </w:rPr>
           </w:pPr>
           <w:r>
             <w:rPr>
-              <w:color w:val="0000FF"/>
               <w:lang w:val="en-US"/>
             </w:rPr>
-            <w:t>&lt;</w:t>
-          </w:r>
-          <w:r>
-            <w:rPr>
-              <w:color w:val="0000FF"/>
-              <w:lang w:val="en-US"/>
-            </w:rPr>
-            <w:t>Tên đề tài</w:t>
-          </w:r>
-          <w:r>
-            <w:rPr>
-              <w:color w:val="0000FF"/>
-              <w:lang w:val="en-US"/>
-            </w:rPr>
-            <w:t>&gt;</w:t>
+            <w:t>Bán vé máy bay</w:t>
           </w:r>
         </w:p>
       </w:tc>
@@ -2969,21 +3244,18 @@
           </w:r>
           <w:r>
             <w:rPr>
-              <w:color w:val="0000FF"/>
               <w:lang w:val="en-US"/>
             </w:rPr>
             <w:t>&lt;</w:t>
           </w:r>
           <w:r>
             <w:rPr>
-              <w:color w:val="0000FF"/>
               <w:lang w:val="en-US"/>
             </w:rPr>
-            <w:t>x.y</w:t>
+            <w:t>1.0</w:t>
           </w:r>
           <w:r>
             <w:rPr>
-              <w:color w:val="0000FF"/>
               <w:lang w:val="en-US"/>
             </w:rPr>
             <w:t>&gt;</w:t>
@@ -3038,21 +3310,18 @@
           </w:r>
           <w:r>
             <w:rPr>
-              <w:color w:val="0000FF"/>
               <w:lang w:val="en-US"/>
             </w:rPr>
             <w:t>&lt;</w:t>
           </w:r>
           <w:r>
             <w:rPr>
-              <w:color w:val="0000FF"/>
               <w:lang w:val="en-US"/>
             </w:rPr>
-            <w:t>dd/mm/yyyy</w:t>
+            <w:t>09/12/2016</w:t>
           </w:r>
           <w:r>
             <w:rPr>
-              <w:color w:val="0000FF"/>
               <w:lang w:val="en-US"/>
             </w:rPr>
             <w:t>&gt;</w:t>
@@ -3074,6 +3343,32 @@
 
 <file path=word/numbering.xml><?xml version="1.0" encoding="utf-8"?>
 <w:numbering xmlns:wpc="http://schemas.microsoft.com/office/word/2010/wordprocessingCanvas" xmlns:mc="http://schemas.openxmlformats.org/markup-compatibility/2006" xmlns:o="urn:schemas-microsoft-com:office:office" xmlns:r="http://schemas.openxmlformats.org/officeDocument/2006/relationships" xmlns:m="http://schemas.openxmlformats.org/officeDocument/2006/math" xmlns:v="urn:schemas-microsoft-com:vml" xmlns:wp14="http://schemas.microsoft.com/office/word/2010/wordprocessingDrawing" xmlns:wp="http://schemas.openxmlformats.org/drawingml/2006/wordprocessingDrawing" xmlns:w10="urn:schemas-microsoft-com:office:word" xmlns:w="http://schemas.openxmlformats.org/wordprocessingml/2006/main" xmlns:w14="http://schemas.microsoft.com/office/word/2010/wordml" xmlns:w15="http://schemas.microsoft.com/office/word/2012/wordml" xmlns:wpg="http://schemas.microsoft.com/office/word/2010/wordprocessingGroup" xmlns:wpi="http://schemas.microsoft.com/office/word/2010/wordprocessingInk" xmlns:wne="http://schemas.microsoft.com/office/word/2006/wordml" xmlns:wps="http://schemas.microsoft.com/office/word/2010/wordprocessingShape" mc:Ignorable="w14 w15 wp14">
+  <w:numPicBullet w:numPicBulletId="0">
+    <w:pict>
+      <v:shapetype id="_x0000_t75" coordsize="21600,21600" o:spt="75" o:preferrelative="t" path="m@4@5l@4@11@9@11@9@5xe" filled="f" stroked="f">
+        <v:stroke joinstyle="miter"/>
+        <v:formulas>
+          <v:f eqn="if lineDrawn pixelLineWidth 0"/>
+          <v:f eqn="sum @0 1 0"/>
+          <v:f eqn="sum 0 0 @1"/>
+          <v:f eqn="prod @2 1 2"/>
+          <v:f eqn="prod @3 21600 pixelWidth"/>
+          <v:f eqn="prod @3 21600 pixelHeight"/>
+          <v:f eqn="sum @0 0 1"/>
+          <v:f eqn="prod @6 1 2"/>
+          <v:f eqn="prod @7 21600 pixelWidth"/>
+          <v:f eqn="sum @8 21600 0"/>
+          <v:f eqn="prod @7 21600 pixelHeight"/>
+          <v:f eqn="sum @10 21600 0"/>
+        </v:formulas>
+        <v:path o:extrusionok="f" gradientshapeok="t" o:connecttype="rect"/>
+        <o:lock v:ext="edit" aspectratio="t"/>
+      </v:shapetype>
+      <v:shape id="_x0000_i1034" type="#_x0000_t75" style="width:11.25pt;height:11.25pt" o:bullet="t">
+        <v:imagedata r:id="rId1" o:title="mso64FF"/>
+      </v:shape>
+    </w:pict>
+  </w:numPicBullet>
   <w:abstractNum w:abstractNumId="0">
     <w:nsid w:val="FFFFFFFB"/>
     <w:multiLevelType w:val="multilevel"/>
@@ -3179,6 +3474,120 @@
     </w:lvl>
   </w:abstractNum>
   <w:abstractNum w:abstractNumId="3">
+    <w:nsid w:val="275057B1"/>
+    <w:multiLevelType w:val="hybridMultilevel"/>
+    <w:tmpl w:val="1332AF6C"/>
+    <w:lvl w:ilvl="0" w:tplc="04090007">
+      <w:start w:val="1"/>
+      <w:numFmt w:val="bullet"/>
+      <w:lvlText w:val=""/>
+      <w:lvlPicBulletId w:val="0"/>
+      <w:lvlJc w:val="left"/>
+      <w:pPr>
+        <w:ind w:left="720" w:hanging="360"/>
+      </w:pPr>
+      <w:rPr>
+        <w:rFonts w:ascii="Symbol" w:hAnsi="Symbol" w:hint="default"/>
+      </w:rPr>
+    </w:lvl>
+    <w:lvl w:ilvl="1" w:tplc="04090003">
+      <w:start w:val="1"/>
+      <w:numFmt w:val="bullet"/>
+      <w:lvlText w:val="o"/>
+      <w:lvlJc w:val="left"/>
+      <w:pPr>
+        <w:ind w:left="1440" w:hanging="360"/>
+      </w:pPr>
+      <w:rPr>
+        <w:rFonts w:ascii="Courier New" w:hAnsi="Courier New" w:cs="Courier New" w:hint="default"/>
+      </w:rPr>
+    </w:lvl>
+    <w:lvl w:ilvl="2" w:tplc="04090005" w:tentative="1">
+      <w:start w:val="1"/>
+      <w:numFmt w:val="bullet"/>
+      <w:lvlText w:val=""/>
+      <w:lvlJc w:val="left"/>
+      <w:pPr>
+        <w:ind w:left="2160" w:hanging="360"/>
+      </w:pPr>
+      <w:rPr>
+        <w:rFonts w:ascii="Wingdings" w:hAnsi="Wingdings" w:hint="default"/>
+      </w:rPr>
+    </w:lvl>
+    <w:lvl w:ilvl="3" w:tplc="04090001" w:tentative="1">
+      <w:start w:val="1"/>
+      <w:numFmt w:val="bullet"/>
+      <w:lvlText w:val=""/>
+      <w:lvlJc w:val="left"/>
+      <w:pPr>
+        <w:ind w:left="2880" w:hanging="360"/>
+      </w:pPr>
+      <w:rPr>
+        <w:rFonts w:ascii="Symbol" w:hAnsi="Symbol" w:hint="default"/>
+      </w:rPr>
+    </w:lvl>
+    <w:lvl w:ilvl="4" w:tplc="04090003" w:tentative="1">
+      <w:start w:val="1"/>
+      <w:numFmt w:val="bullet"/>
+      <w:lvlText w:val="o"/>
+      <w:lvlJc w:val="left"/>
+      <w:pPr>
+        <w:ind w:left="3600" w:hanging="360"/>
+      </w:pPr>
+      <w:rPr>
+        <w:rFonts w:ascii="Courier New" w:hAnsi="Courier New" w:cs="Courier New" w:hint="default"/>
+      </w:rPr>
+    </w:lvl>
+    <w:lvl w:ilvl="5" w:tplc="04090005" w:tentative="1">
+      <w:start w:val="1"/>
+      <w:numFmt w:val="bullet"/>
+      <w:lvlText w:val=""/>
+      <w:lvlJc w:val="left"/>
+      <w:pPr>
+        <w:ind w:left="4320" w:hanging="360"/>
+      </w:pPr>
+      <w:rPr>
+        <w:rFonts w:ascii="Wingdings" w:hAnsi="Wingdings" w:hint="default"/>
+      </w:rPr>
+    </w:lvl>
+    <w:lvl w:ilvl="6" w:tplc="04090001" w:tentative="1">
+      <w:start w:val="1"/>
+      <w:numFmt w:val="bullet"/>
+      <w:lvlText w:val=""/>
+      <w:lvlJc w:val="left"/>
+      <w:pPr>
+        <w:ind w:left="5040" w:hanging="360"/>
+      </w:pPr>
+      <w:rPr>
+        <w:rFonts w:ascii="Symbol" w:hAnsi="Symbol" w:hint="default"/>
+      </w:rPr>
+    </w:lvl>
+    <w:lvl w:ilvl="7" w:tplc="04090003" w:tentative="1">
+      <w:start w:val="1"/>
+      <w:numFmt w:val="bullet"/>
+      <w:lvlText w:val="o"/>
+      <w:lvlJc w:val="left"/>
+      <w:pPr>
+        <w:ind w:left="5760" w:hanging="360"/>
+      </w:pPr>
+      <w:rPr>
+        <w:rFonts w:ascii="Courier New" w:hAnsi="Courier New" w:cs="Courier New" w:hint="default"/>
+      </w:rPr>
+    </w:lvl>
+    <w:lvl w:ilvl="8" w:tplc="04090005" w:tentative="1">
+      <w:start w:val="1"/>
+      <w:numFmt w:val="bullet"/>
+      <w:lvlText w:val=""/>
+      <w:lvlJc w:val="left"/>
+      <w:pPr>
+        <w:ind w:left="6480" w:hanging="360"/>
+      </w:pPr>
+      <w:rPr>
+        <w:rFonts w:ascii="Wingdings" w:hAnsi="Wingdings" w:hint="default"/>
+      </w:rPr>
+    </w:lvl>
+  </w:abstractNum>
+  <w:abstractNum w:abstractNumId="4">
     <w:nsid w:val="27B45ACA"/>
     <w:multiLevelType w:val="singleLevel"/>
     <w:tmpl w:val="0409000F"/>
@@ -3195,7 +3604,7 @@
       </w:pPr>
     </w:lvl>
   </w:abstractNum>
-  <w:abstractNum w:abstractNumId="4">
+  <w:abstractNum w:abstractNumId="5">
     <w:nsid w:val="29CB02D6"/>
     <w:multiLevelType w:val="singleLevel"/>
     <w:tmpl w:val="0409000F"/>
@@ -3212,7 +3621,7 @@
       </w:pPr>
     </w:lvl>
   </w:abstractNum>
-  <w:abstractNum w:abstractNumId="5">
+  <w:abstractNum w:abstractNumId="6">
     <w:nsid w:val="2A2F0523"/>
     <w:multiLevelType w:val="singleLevel"/>
     <w:tmpl w:val="0409000F"/>
@@ -3229,7 +3638,7 @@
       </w:pPr>
     </w:lvl>
   </w:abstractNum>
-  <w:abstractNum w:abstractNumId="6">
+  <w:abstractNum w:abstractNumId="7">
     <w:nsid w:val="326876C7"/>
     <w:multiLevelType w:val="hybridMultilevel"/>
     <w:tmpl w:val="9938A7B6"/>
@@ -3369,7 +3778,7 @@
       </w:rPr>
     </w:lvl>
   </w:abstractNum>
-  <w:abstractNum w:abstractNumId="7">
+  <w:abstractNum w:abstractNumId="8">
     <w:nsid w:val="34182DDF"/>
     <w:multiLevelType w:val="singleLevel"/>
     <w:tmpl w:val="0409000F"/>
@@ -3386,7 +3795,7 @@
       </w:pPr>
     </w:lvl>
   </w:abstractNum>
-  <w:abstractNum w:abstractNumId="8">
+  <w:abstractNum w:abstractNumId="9">
     <w:nsid w:val="34A25CA1"/>
     <w:multiLevelType w:val="singleLevel"/>
     <w:tmpl w:val="0409000F"/>
@@ -3403,7 +3812,7 @@
       </w:pPr>
     </w:lvl>
   </w:abstractNum>
-  <w:abstractNum w:abstractNumId="9">
+  <w:abstractNum w:abstractNumId="10">
     <w:nsid w:val="3C1B1972"/>
     <w:multiLevelType w:val="singleLevel"/>
     <w:tmpl w:val="0409000F"/>
@@ -3420,7 +3829,7 @@
       </w:pPr>
     </w:lvl>
   </w:abstractNum>
-  <w:abstractNum w:abstractNumId="10">
+  <w:abstractNum w:abstractNumId="11">
     <w:nsid w:val="3CCA4D89"/>
     <w:multiLevelType w:val="hybridMultilevel"/>
     <w:tmpl w:val="3EB87112"/>
@@ -3560,7 +3969,7 @@
       </w:rPr>
     </w:lvl>
   </w:abstractNum>
-  <w:abstractNum w:abstractNumId="11">
+  <w:abstractNum w:abstractNumId="12">
     <w:nsid w:val="456B6BA5"/>
     <w:multiLevelType w:val="singleLevel"/>
     <w:tmpl w:val="0409000F"/>
@@ -3577,7 +3986,7 @@
       </w:pPr>
     </w:lvl>
   </w:abstractNum>
-  <w:abstractNum w:abstractNumId="12">
+  <w:abstractNum w:abstractNumId="13">
     <w:nsid w:val="467C4A59"/>
     <w:multiLevelType w:val="singleLevel"/>
     <w:tmpl w:val="0409000F"/>
@@ -3594,7 +4003,7 @@
       </w:pPr>
     </w:lvl>
   </w:abstractNum>
-  <w:abstractNum w:abstractNumId="13">
+  <w:abstractNum w:abstractNumId="14">
     <w:nsid w:val="47415235"/>
     <w:multiLevelType w:val="hybridMultilevel"/>
     <w:tmpl w:val="0068EB28"/>
@@ -3734,7 +4143,7 @@
       </w:rPr>
     </w:lvl>
   </w:abstractNum>
-  <w:abstractNum w:abstractNumId="14">
+  <w:abstractNum w:abstractNumId="15">
     <w:nsid w:val="4841308A"/>
     <w:multiLevelType w:val="singleLevel"/>
     <w:tmpl w:val="0409000F"/>
@@ -3751,7 +4160,7 @@
       </w:pPr>
     </w:lvl>
   </w:abstractNum>
-  <w:abstractNum w:abstractNumId="15">
+  <w:abstractNum w:abstractNumId="16">
     <w:nsid w:val="54022156"/>
     <w:multiLevelType w:val="singleLevel"/>
     <w:tmpl w:val="0409000F"/>
@@ -3768,7 +4177,7 @@
       </w:pPr>
     </w:lvl>
   </w:abstractNum>
-  <w:abstractNum w:abstractNumId="16">
+  <w:abstractNum w:abstractNumId="17">
     <w:nsid w:val="55EC7679"/>
     <w:multiLevelType w:val="singleLevel"/>
     <w:tmpl w:val="0409000F"/>
@@ -3785,7 +4194,7 @@
       </w:pPr>
     </w:lvl>
   </w:abstractNum>
-  <w:abstractNum w:abstractNumId="17">
+  <w:abstractNum w:abstractNumId="18">
     <w:nsid w:val="563B69EC"/>
     <w:multiLevelType w:val="hybridMultilevel"/>
     <w:tmpl w:val="AD263F4E"/>
@@ -3925,7 +4334,7 @@
       </w:rPr>
     </w:lvl>
   </w:abstractNum>
-  <w:abstractNum w:abstractNumId="18">
+  <w:abstractNum w:abstractNumId="19">
     <w:nsid w:val="58E34A87"/>
     <w:multiLevelType w:val="singleLevel"/>
     <w:tmpl w:val="0409000F"/>
@@ -3942,7 +4351,7 @@
       </w:pPr>
     </w:lvl>
   </w:abstractNum>
-  <w:abstractNum w:abstractNumId="19">
+  <w:abstractNum w:abstractNumId="20">
     <w:nsid w:val="5A2F0953"/>
     <w:multiLevelType w:val="singleLevel"/>
     <w:tmpl w:val="76681128"/>
@@ -3962,7 +4371,7 @@
       </w:rPr>
     </w:lvl>
   </w:abstractNum>
-  <w:abstractNum w:abstractNumId="20">
+  <w:abstractNum w:abstractNumId="21">
     <w:nsid w:val="616936C1"/>
     <w:multiLevelType w:val="singleLevel"/>
     <w:tmpl w:val="0409000F"/>
@@ -3982,7 +4391,7 @@
       </w:rPr>
     </w:lvl>
   </w:abstractNum>
-  <w:abstractNum w:abstractNumId="21">
+  <w:abstractNum w:abstractNumId="22">
     <w:nsid w:val="623D117C"/>
     <w:multiLevelType w:val="singleLevel"/>
     <w:tmpl w:val="0409000F"/>
@@ -3999,7 +4408,7 @@
       </w:pPr>
     </w:lvl>
   </w:abstractNum>
-  <w:abstractNum w:abstractNumId="22">
+  <w:abstractNum w:abstractNumId="23">
     <w:nsid w:val="62496643"/>
     <w:multiLevelType w:val="singleLevel"/>
     <w:tmpl w:val="0409000F"/>
@@ -4016,7 +4425,7 @@
       </w:pPr>
     </w:lvl>
   </w:abstractNum>
-  <w:abstractNum w:abstractNumId="23">
+  <w:abstractNum w:abstractNumId="24">
     <w:nsid w:val="69E954B9"/>
     <w:multiLevelType w:val="singleLevel"/>
     <w:tmpl w:val="0409000F"/>
@@ -4033,7 +4442,7 @@
       </w:pPr>
     </w:lvl>
   </w:abstractNum>
-  <w:abstractNum w:abstractNumId="24">
+  <w:abstractNum w:abstractNumId="25">
     <w:nsid w:val="6C1A01CB"/>
     <w:multiLevelType w:val="singleLevel"/>
     <w:tmpl w:val="0409000F"/>
@@ -4050,7 +4459,7 @@
       </w:pPr>
     </w:lvl>
   </w:abstractNum>
-  <w:abstractNum w:abstractNumId="25">
+  <w:abstractNum w:abstractNumId="26">
     <w:nsid w:val="6D5943B7"/>
     <w:multiLevelType w:val="singleLevel"/>
     <w:tmpl w:val="0409000F"/>
@@ -4067,7 +4476,7 @@
       </w:pPr>
     </w:lvl>
   </w:abstractNum>
-  <w:abstractNum w:abstractNumId="26">
+  <w:abstractNum w:abstractNumId="27">
     <w:nsid w:val="72F5738E"/>
     <w:multiLevelType w:val="singleLevel"/>
     <w:tmpl w:val="0409000F"/>
@@ -4084,7 +4493,7 @@
       </w:pPr>
     </w:lvl>
   </w:abstractNum>
-  <w:abstractNum w:abstractNumId="27">
+  <w:abstractNum w:abstractNumId="28">
     <w:nsid w:val="73E86986"/>
     <w:multiLevelType w:val="singleLevel"/>
     <w:tmpl w:val="0409000F"/>
@@ -4101,7 +4510,7 @@
       </w:pPr>
     </w:lvl>
   </w:abstractNum>
-  <w:abstractNum w:abstractNumId="28">
+  <w:abstractNum w:abstractNumId="29">
     <w:nsid w:val="74E4221C"/>
     <w:multiLevelType w:val="singleLevel"/>
     <w:tmpl w:val="0409000F"/>
@@ -4118,7 +4527,7 @@
       </w:pPr>
     </w:lvl>
   </w:abstractNum>
-  <w:abstractNum w:abstractNumId="29">
+  <w:abstractNum w:abstractNumId="30">
     <w:nsid w:val="78411D85"/>
     <w:multiLevelType w:val="singleLevel"/>
     <w:tmpl w:val="0409000F"/>
@@ -4135,7 +4544,7 @@
       </w:pPr>
     </w:lvl>
   </w:abstractNum>
-  <w:abstractNum w:abstractNumId="30">
+  <w:abstractNum w:abstractNumId="31">
     <w:nsid w:val="799A49DD"/>
     <w:multiLevelType w:val="singleLevel"/>
     <w:tmpl w:val="0409000F"/>
@@ -4174,79 +4583,79 @@
     </w:lvlOverride>
   </w:num>
   <w:num w:numId="3">
-    <w:abstractNumId w:val="18"/>
+    <w:abstractNumId w:val="19"/>
   </w:num>
   <w:num w:numId="4">
-    <w:abstractNumId w:val="16"/>
+    <w:abstractNumId w:val="17"/>
   </w:num>
   <w:num w:numId="5">
-    <w:abstractNumId w:val="19"/>
+    <w:abstractNumId w:val="20"/>
   </w:num>
   <w:num w:numId="6">
-    <w:abstractNumId w:val="9"/>
+    <w:abstractNumId w:val="10"/>
   </w:num>
   <w:num w:numId="7">
-    <w:abstractNumId w:val="20"/>
+    <w:abstractNumId w:val="21"/>
   </w:num>
   <w:num w:numId="8">
-    <w:abstractNumId w:val="25"/>
+    <w:abstractNumId w:val="26"/>
   </w:num>
   <w:num w:numId="9">
-    <w:abstractNumId w:val="12"/>
+    <w:abstractNumId w:val="13"/>
   </w:num>
   <w:num w:numId="10">
-    <w:abstractNumId w:val="7"/>
+    <w:abstractNumId w:val="8"/>
   </w:num>
   <w:num w:numId="11">
-    <w:abstractNumId w:val="30"/>
+    <w:abstractNumId w:val="31"/>
   </w:num>
   <w:num w:numId="12">
-    <w:abstractNumId w:val="26"/>
+    <w:abstractNumId w:val="27"/>
   </w:num>
   <w:num w:numId="13">
-    <w:abstractNumId w:val="24"/>
+    <w:abstractNumId w:val="25"/>
   </w:num>
   <w:num w:numId="14">
     <w:abstractNumId w:val="2"/>
   </w:num>
   <w:num w:numId="15">
+    <w:abstractNumId w:val="5"/>
+  </w:num>
+  <w:num w:numId="16">
+    <w:abstractNumId w:val="24"/>
+  </w:num>
+  <w:num w:numId="17">
+    <w:abstractNumId w:val="29"/>
+  </w:num>
+  <w:num w:numId="18">
+    <w:abstractNumId w:val="12"/>
+  </w:num>
+  <w:num w:numId="19">
+    <w:abstractNumId w:val="23"/>
+  </w:num>
+  <w:num w:numId="20">
+    <w:abstractNumId w:val="28"/>
+  </w:num>
+  <w:num w:numId="21">
+    <w:abstractNumId w:val="30"/>
+  </w:num>
+  <w:num w:numId="22">
+    <w:abstractNumId w:val="9"/>
+  </w:num>
+  <w:num w:numId="23">
+    <w:abstractNumId w:val="16"/>
+  </w:num>
+  <w:num w:numId="24">
+    <w:abstractNumId w:val="6"/>
+  </w:num>
+  <w:num w:numId="25">
     <w:abstractNumId w:val="4"/>
   </w:num>
-  <w:num w:numId="16">
-    <w:abstractNumId w:val="23"/>
-  </w:num>
-  <w:num w:numId="17">
-    <w:abstractNumId w:val="28"/>
-  </w:num>
-  <w:num w:numId="18">
-    <w:abstractNumId w:val="11"/>
-  </w:num>
-  <w:num w:numId="19">
-    <w:abstractNumId w:val="22"/>
-  </w:num>
-  <w:num w:numId="20">
-    <w:abstractNumId w:val="27"/>
-  </w:num>
-  <w:num w:numId="21">
-    <w:abstractNumId w:val="29"/>
-  </w:num>
-  <w:num w:numId="22">
-    <w:abstractNumId w:val="8"/>
-  </w:num>
-  <w:num w:numId="23">
+  <w:num w:numId="26">
     <w:abstractNumId w:val="15"/>
   </w:num>
-  <w:num w:numId="24">
-    <w:abstractNumId w:val="5"/>
-  </w:num>
-  <w:num w:numId="25">
-    <w:abstractNumId w:val="3"/>
-  </w:num>
-  <w:num w:numId="26">
-    <w:abstractNumId w:val="14"/>
-  </w:num>
   <w:num w:numId="27">
-    <w:abstractNumId w:val="21"/>
+    <w:abstractNumId w:val="22"/>
   </w:num>
   <w:num w:numId="28">
     <w:abstractNumId w:val="0"/>
@@ -4339,7 +4748,7 @@
     </w:lvlOverride>
   </w:num>
   <w:num w:numId="31">
-    <w:abstractNumId w:val="13"/>
+    <w:abstractNumId w:val="14"/>
   </w:num>
   <w:num w:numId="32">
     <w:abstractNumId w:val="0"/>
@@ -4348,13 +4757,16 @@
     <w:abstractNumId w:val="0"/>
   </w:num>
   <w:num w:numId="34">
-    <w:abstractNumId w:val="17"/>
+    <w:abstractNumId w:val="18"/>
   </w:num>
   <w:num w:numId="35">
-    <w:abstractNumId w:val="10"/>
+    <w:abstractNumId w:val="11"/>
   </w:num>
   <w:num w:numId="36">
-    <w:abstractNumId w:val="6"/>
+    <w:abstractNumId w:val="7"/>
+  </w:num>
+  <w:num w:numId="37">
+    <w:abstractNumId w:val="3"/>
   </w:num>
 </w:numbering>
 </file>
@@ -5324,6 +5736,17 @@
       <w:lang w:val="vi-VN"/>
     </w:rPr>
   </w:style>
+  <w:style w:type="paragraph" w:styleId="ListParagraph">
+    <w:name w:val="List Paragraph"/>
+    <w:basedOn w:val="Normal"/>
+    <w:uiPriority w:val="34"/>
+    <w:qFormat/>
+    <w:rsid w:val="00C1324F"/>
+    <w:pPr>
+      <w:ind w:left="720"/>
+      <w:contextualSpacing/>
+    </w:pPr>
+  </w:style>
 </w:styles>
 </file>
 

</xml_diff>